<commit_message>
Dobavljen username/channelID iz linka
</commit_message>
<xml_diff>
--- a/CODE/YouTube SubscriberCounter - SourceCode.docx
+++ b/CODE/YouTube SubscriberCounter - SourceCode.docx
@@ -133,6 +133,14 @@
         <w:spacing w:after="0"/>
       </w:pPr>
       <w:r>
+        <w:t>int usernameLength = 0;</w:t>
+      </w:r>
+    </w:p>
+    <w:p>
+      <w:pPr>
+        <w:spacing w:after="0"/>
+      </w:pPr>
+      <w:r>
         <w:t>char *channelLink;</w:t>
       </w:r>
     </w:p>
@@ -149,6 +157,14 @@
         <w:spacing w:after="0"/>
       </w:pPr>
       <w:r>
+        <w:t>char *channelUsername;</w:t>
+      </w:r>
+    </w:p>
+    <w:p>
+      <w:pPr>
+        <w:spacing w:after="0"/>
+      </w:pPr>
+      <w:r>
         <w:t>char **channelsNames;</w:t>
       </w:r>
     </w:p>
@@ -348,6 +364,7 @@
         <w:spacing w:after="0"/>
       </w:pPr>
       <w:r>
+        <w:lastRenderedPageBreak/>
         <w:t xml:space="preserve">    points[0].X = 30;   points[0].Y = 15;  </w:t>
       </w:r>
     </w:p>
@@ -364,24 +381,385 @@
         <w:spacing w:after="0"/>
       </w:pPr>
       <w:r>
+        <w:t xml:space="preserve">    points[2].X = 30;   points[2].Y = 35;            </w:t>
+      </w:r>
+    </w:p>
+    <w:p>
+      <w:pPr>
+        <w:spacing w:after="0"/>
+      </w:pPr>
+      <w:r>
+        <w:t xml:space="preserve">    BSP_LCD_SetTextColor(LCD_COLOR_WHITE);</w:t>
+      </w:r>
+    </w:p>
+    <w:p>
+      <w:pPr>
+        <w:spacing w:after="0"/>
+      </w:pPr>
+      <w:r>
+        <w:t xml:space="preserve">    BSP_LCD_FillPolygon(points, 3);</w:t>
+      </w:r>
+    </w:p>
+    <w:p>
+      <w:pPr>
+        <w:spacing w:after="0"/>
+      </w:pPr>
+      <w:r>
+        <w:t>}</w:t>
+      </w:r>
+    </w:p>
+    <w:p>
+      <w:pPr>
+        <w:spacing w:after="0"/>
+      </w:pPr>
+    </w:p>
+    <w:p>
+      <w:pPr>
+        <w:spacing w:after="0"/>
+      </w:pPr>
+      <w:r>
+        <w:t>void drawAppTitleBanner(){</w:t>
+      </w:r>
+    </w:p>
+    <w:p>
+      <w:pPr>
+        <w:spacing w:after="0"/>
+      </w:pPr>
+      <w:r>
+        <w:t xml:space="preserve">    getDefaultValues();</w:t>
+      </w:r>
+    </w:p>
+    <w:p>
+      <w:pPr>
+        <w:spacing w:after="0"/>
+      </w:pPr>
+      <w:r>
+        <w:t xml:space="preserve">    drawYouTubeTriangleLogo();</w:t>
+      </w:r>
+    </w:p>
+    <w:p>
+      <w:pPr>
+        <w:spacing w:after="0"/>
+      </w:pPr>
+      <w:r>
+        <w:t xml:space="preserve">    </w:t>
+      </w:r>
+    </w:p>
+    <w:p>
+      <w:pPr>
+        <w:spacing w:after="0"/>
+      </w:pPr>
+      <w:r>
+        <w:t xml:space="preserve">    BSP_LCD_SetTextColor(LCD_COLOR_BLACK);</w:t>
+      </w:r>
+    </w:p>
+    <w:p>
+      <w:pPr>
+        <w:spacing w:after="0"/>
+      </w:pPr>
+      <w:r>
+        <w:t xml:space="preserve">    BSP_LCD_SetFont(&amp;Font16);</w:t>
+      </w:r>
+    </w:p>
+    <w:p>
+      <w:pPr>
+        <w:spacing w:after="0"/>
+      </w:pPr>
+      <w:r>
+        <w:t xml:space="preserve">    BSP_LCD_DisplayStringAt(0, 15, (uint8_t *)"YouTube", RIGHT_MODE);</w:t>
+      </w:r>
+    </w:p>
+    <w:p>
+      <w:pPr>
+        <w:spacing w:after="0"/>
+      </w:pPr>
+      <w:r>
+        <w:t xml:space="preserve">    BSP_LCD_SetFont(&amp;Font12);</w:t>
+      </w:r>
+    </w:p>
+    <w:p>
+      <w:pPr>
+        <w:spacing w:after="0"/>
+      </w:pPr>
+      <w:r>
+        <w:t xml:space="preserve">    BSP_LCD_DisplayStringAt(0, 30, (uint8_t *)"Subscriber Counter", RIGHT_MODE);</w:t>
+      </w:r>
+    </w:p>
+    <w:p>
+      <w:pPr>
+        <w:spacing w:after="0"/>
+      </w:pPr>
+      <w:r>
+        <w:t xml:space="preserve">    BSP_LCD_SetTextColor(LCD_COLOR_BLACK);</w:t>
+      </w:r>
+    </w:p>
+    <w:p>
+      <w:pPr>
+        <w:spacing w:after="0"/>
+      </w:pPr>
+      <w:r>
+        <w:t>}</w:t>
+      </w:r>
+    </w:p>
+    <w:p>
+      <w:pPr>
+        <w:spacing w:after="0"/>
+      </w:pPr>
+    </w:p>
+    <w:p>
+      <w:pPr>
+        <w:spacing w:after="0"/>
+      </w:pPr>
+      <w:r>
+        <w:t>void drawInfoFrame(){</w:t>
+      </w:r>
+    </w:p>
+    <w:p>
+      <w:pPr>
+        <w:spacing w:after="0"/>
+      </w:pPr>
+      <w:r>
+        <w:t xml:space="preserve">   BSP_LCD_SetTextColor(LCD_COLOR_RED); </w:t>
+      </w:r>
+    </w:p>
+    <w:p>
+      <w:pPr>
+        <w:spacing w:after="0"/>
+      </w:pPr>
+      <w:r>
+        <w:t xml:space="preserve">   BSP_LCD_DrawRect(0, 90, BSP_LCD_GetXSize()-1, 109);</w:t>
+      </w:r>
+    </w:p>
+    <w:p>
+      <w:pPr>
+        <w:spacing w:after="0"/>
+      </w:pPr>
+      <w:r>
+        <w:t>}</w:t>
+      </w:r>
+    </w:p>
+    <w:p>
+      <w:pPr>
+        <w:spacing w:after="0"/>
+      </w:pPr>
+    </w:p>
+    <w:p>
+      <w:pPr>
+        <w:spacing w:after="0"/>
+      </w:pPr>
+      <w:r>
+        <w:t>void setChannelInfo(){</w:t>
+      </w:r>
+    </w:p>
+    <w:p>
+      <w:pPr>
+        <w:spacing w:after="0"/>
+      </w:pPr>
+      <w:r>
+        <w:t xml:space="preserve">    drawInfoFrame();</w:t>
+      </w:r>
+    </w:p>
+    <w:p>
+      <w:pPr>
+        <w:spacing w:after="0"/>
+      </w:pPr>
+      <w:r>
+        <w:t xml:space="preserve">    BSP_LCD_SetBackColor(LCD_COLOR_WHITE);</w:t>
+      </w:r>
+    </w:p>
+    <w:p>
+      <w:pPr>
+        <w:spacing w:after="0"/>
+      </w:pPr>
+      <w:r>
+        <w:t xml:space="preserve">    BSP_LCD_SetTextColor(LCD_COLOR_BLACK);</w:t>
+      </w:r>
+    </w:p>
+    <w:p>
+      <w:pPr>
+        <w:spacing w:after="0"/>
+      </w:pPr>
+      <w:r>
+        <w:t xml:space="preserve">    BSP_LCD_SetFont(&amp;Font16);</w:t>
+      </w:r>
+    </w:p>
+    <w:p>
+      <w:pPr>
+        <w:spacing w:after="0"/>
+      </w:pPr>
+      <w:r>
+        <w:t xml:space="preserve">    BSP_LCD_DisplayStringAt(0, 95, (uint8_t *)"Channel Number: 1", LEFT_MODE);</w:t>
+      </w:r>
+    </w:p>
+    <w:p>
+      <w:pPr>
+        <w:spacing w:after="0"/>
+      </w:pPr>
+      <w:r>
+        <w:t xml:space="preserve">    BSP_LCD_DisplayStringAt(0, 115, (uint8_t *)"Subscribers: 318000", LEFT_MODE);</w:t>
+      </w:r>
+    </w:p>
+    <w:p>
+      <w:pPr>
+        <w:spacing w:after="0"/>
+      </w:pPr>
+      <w:r>
+        <w:t xml:space="preserve">    BSP_LCD_DisplayStringAt(0, 135, (uint8_t *)"Views: 572214256", LEFT_MODE);</w:t>
+      </w:r>
+    </w:p>
+    <w:p>
+      <w:pPr>
+        <w:spacing w:after="0"/>
+      </w:pPr>
+      <w:r>
+        <w:t xml:space="preserve">    BSP_LCD_DisplayStringAt(0, 155, (uint8_t *)"Uploads: 1615", LEFT_MODE);</w:t>
+      </w:r>
+    </w:p>
+    <w:p>
+      <w:pPr>
+        <w:spacing w:after="0"/>
+      </w:pPr>
+      <w:r>
+        <w:t xml:space="preserve">    BSP_LCD_DisplayStringAt(0, 175, (uint8_t *)"Country: Serbia", LEFT_MODE);</w:t>
+      </w:r>
+    </w:p>
+    <w:p>
+      <w:pPr>
+        <w:spacing w:after="0"/>
+      </w:pPr>
+      <w:r>
+        <w:t>}</w:t>
+      </w:r>
+    </w:p>
+    <w:p>
+      <w:pPr>
+        <w:spacing w:after="0"/>
+      </w:pPr>
+    </w:p>
+    <w:p>
+      <w:pPr>
+        <w:spacing w:after="0"/>
+      </w:pPr>
+      <w:r>
+        <w:t>void drawInstructionBanner(){</w:t>
+      </w:r>
+    </w:p>
+    <w:p>
+      <w:pPr>
+        <w:spacing w:after="0"/>
+      </w:pPr>
+      <w:r>
+        <w:t xml:space="preserve">    BSP_LCD_SetTextColor(LCD_COLOR_BLACK);</w:t>
+      </w:r>
+    </w:p>
+    <w:p>
+      <w:pPr>
+        <w:spacing w:after="0"/>
+      </w:pPr>
+      <w:r>
+        <w:t xml:space="preserve">    BSP_LCD_FillRect(0, BSP_LCD_GetYSize()-40, BSP_LCD_GetXSize(), 40);</w:t>
+      </w:r>
+    </w:p>
+    <w:p>
+      <w:pPr>
+        <w:spacing w:after="0"/>
+      </w:pPr>
+      <w:r>
+        <w:t xml:space="preserve">    BSP_LCD_SetTextColor(LCD_COLOR_GREEN);</w:t>
+      </w:r>
+    </w:p>
+    <w:p>
+      <w:pPr>
+        <w:spacing w:after="0"/>
+      </w:pPr>
+      <w:r>
+        <w:t xml:space="preserve">    BSP_LCD_SetBackColor(LCD_COLOR_BLACK);</w:t>
+      </w:r>
+    </w:p>
+    <w:p>
+      <w:pPr>
+        <w:spacing w:after="0"/>
+      </w:pPr>
+      <w:r>
+        <w:t xml:space="preserve">    BSP_LCD_SetFont(&amp;Font12);</w:t>
+      </w:r>
+    </w:p>
+    <w:p>
+      <w:pPr>
+        <w:spacing w:after="0"/>
+      </w:pPr>
+      <w:r>
+        <w:t xml:space="preserve">    BSP_LCD_DisplayStringAt(0, 205, (uint8_t *)"Button 1: Next Channel", LEFT_MODE);</w:t>
+      </w:r>
+    </w:p>
+    <w:p>
+      <w:pPr>
+        <w:spacing w:after="0"/>
+      </w:pPr>
+      <w:r>
+        <w:t xml:space="preserve">    BSP_LCD_DisplayStringAt(0, 220, (uint8_t *)"Button 2: Previous Channel", LEFT_MODE);</w:t>
+      </w:r>
+    </w:p>
+    <w:p>
+      <w:pPr>
+        <w:spacing w:after="0"/>
+      </w:pPr>
+      <w:r>
+        <w:t>}</w:t>
+      </w:r>
+    </w:p>
+    <w:p>
+      <w:pPr>
+        <w:spacing w:after="0"/>
+      </w:pPr>
+    </w:p>
+    <w:p>
+      <w:pPr>
+        <w:spacing w:after="0"/>
+      </w:pPr>
+      <w:r>
+        <w:t xml:space="preserve">void setLCD(){     </w:t>
+      </w:r>
+    </w:p>
+    <w:p>
+      <w:pPr>
+        <w:spacing w:after="0"/>
+      </w:pPr>
+      <w:r>
+        <w:t xml:space="preserve">    BSP_LCD_Init();</w:t>
+      </w:r>
+    </w:p>
+    <w:p>
+      <w:pPr>
+        <w:spacing w:after="0"/>
+      </w:pPr>
+      <w:r>
         <w:lastRenderedPageBreak/>
-        <w:t xml:space="preserve">    points[2].X = 30;   points[2].Y = 35;            </w:t>
-      </w:r>
-    </w:p>
-    <w:p>
-      <w:pPr>
-        <w:spacing w:after="0"/>
-      </w:pPr>
-      <w:r>
-        <w:t xml:space="preserve">    BSP_LCD_SetTextColor(LCD_COLOR_WHITE);</w:t>
-      </w:r>
-    </w:p>
-    <w:p>
-      <w:pPr>
-        <w:spacing w:after="0"/>
-      </w:pPr>
-      <w:r>
-        <w:t xml:space="preserve">    BSP_LCD_FillPolygon(points, 3);</w:t>
+        <w:t xml:space="preserve">    drawAppTitleBanner();</w:t>
+      </w:r>
+    </w:p>
+    <w:p>
+      <w:pPr>
+        <w:spacing w:after="0"/>
+      </w:pPr>
+      <w:r>
+        <w:t xml:space="preserve">    drawChannelNameBanner();</w:t>
+      </w:r>
+    </w:p>
+    <w:p>
+      <w:pPr>
+        <w:spacing w:after="0"/>
+      </w:pPr>
+      <w:r>
+        <w:t xml:space="preserve">    setChannelInfo();</w:t>
+      </w:r>
+    </w:p>
+    <w:p>
+      <w:pPr>
+        <w:spacing w:after="0"/>
+      </w:pPr>
+      <w:r>
+        <w:t xml:space="preserve">    drawInstructionBanner();</w:t>
       </w:r>
     </w:p>
     <w:p>
@@ -402,23 +780,241 @@
         <w:spacing w:after="0"/>
       </w:pPr>
       <w:r>
-        <w:t>void drawAppTitleBanner(){</w:t>
-      </w:r>
-    </w:p>
-    <w:p>
-      <w:pPr>
-        <w:spacing w:after="0"/>
-      </w:pPr>
-      <w:r>
-        <w:t xml:space="preserve">    getDefaultValues();</w:t>
-      </w:r>
-    </w:p>
-    <w:p>
-      <w:pPr>
-        <w:spacing w:after="0"/>
-      </w:pPr>
-      <w:r>
-        <w:t xml:space="preserve">    drawYouTubeTriangleLogo();</w:t>
+        <w:t>void findChannelUsername(char *linkYT){</w:t>
+      </w:r>
+    </w:p>
+    <w:p>
+      <w:pPr>
+        <w:spacing w:after="0"/>
+      </w:pPr>
+      <w:r>
+        <w:t xml:space="preserve">    char *username = linkYT + 24;</w:t>
+      </w:r>
+    </w:p>
+    <w:p>
+      <w:pPr>
+        <w:spacing w:after="0"/>
+      </w:pPr>
+      <w:r>
+        <w:t xml:space="preserve">    usernameLength -= 28;</w:t>
+      </w:r>
+    </w:p>
+    <w:p>
+      <w:pPr>
+        <w:spacing w:after="0"/>
+      </w:pPr>
+      <w:r>
+        <w:t xml:space="preserve">    if(username[0] == 'c'){</w:t>
+      </w:r>
+    </w:p>
+    <w:p>
+      <w:pPr>
+        <w:spacing w:after="0"/>
+      </w:pPr>
+      <w:r>
+        <w:t xml:space="preserve">        username = username + 8;</w:t>
+      </w:r>
+    </w:p>
+    <w:p>
+      <w:pPr>
+        <w:spacing w:after="0"/>
+      </w:pPr>
+      <w:r>
+        <w:t xml:space="preserve">        usernameLength -= 8;</w:t>
+      </w:r>
+    </w:p>
+    <w:p>
+      <w:pPr>
+        <w:spacing w:after="0"/>
+      </w:pPr>
+      <w:r>
+        <w:t xml:space="preserve">        printf("ChannelId: %.*s\n", usernameLength, username);</w:t>
+      </w:r>
+    </w:p>
+    <w:p>
+      <w:pPr>
+        <w:spacing w:after="0"/>
+      </w:pPr>
+      <w:r>
+        <w:t xml:space="preserve">        //ovdje pozvati funkciju za JSON; bez drugog parametra</w:t>
+      </w:r>
+    </w:p>
+    <w:p>
+      <w:pPr>
+        <w:spacing w:after="0"/>
+      </w:pPr>
+      <w:r>
+        <w:t xml:space="preserve">    }</w:t>
+      </w:r>
+    </w:p>
+    <w:p>
+      <w:pPr>
+        <w:spacing w:after="0"/>
+      </w:pPr>
+      <w:r>
+        <w:t xml:space="preserve">    else if(username[0] == 'u'){</w:t>
+      </w:r>
+    </w:p>
+    <w:p>
+      <w:pPr>
+        <w:spacing w:after="0"/>
+      </w:pPr>
+      <w:r>
+        <w:t xml:space="preserve">        username = username + 5;</w:t>
+      </w:r>
+    </w:p>
+    <w:p>
+      <w:pPr>
+        <w:spacing w:after="0"/>
+      </w:pPr>
+      <w:r>
+        <w:t xml:space="preserve">        usernameLength -= 5;</w:t>
+      </w:r>
+    </w:p>
+    <w:p>
+      <w:pPr>
+        <w:spacing w:after="0"/>
+      </w:pPr>
+      <w:r>
+        <w:t xml:space="preserve">        printf("Username: %.*s\n", usernameLength, username);</w:t>
+      </w:r>
+    </w:p>
+    <w:p>
+      <w:pPr>
+        <w:spacing w:after="0"/>
+      </w:pPr>
+      <w:r>
+        <w:t xml:space="preserve">        //ovdje pozvati funkciju za JSON; drugi parametar = true</w:t>
+      </w:r>
+    </w:p>
+    <w:p>
+      <w:pPr>
+        <w:spacing w:after="0"/>
+      </w:pPr>
+      <w:r>
+        <w:t xml:space="preserve">    }</w:t>
+      </w:r>
+    </w:p>
+    <w:p>
+      <w:pPr>
+        <w:spacing w:after="0"/>
+      </w:pPr>
+      <w:r>
+        <w:t>}</w:t>
+      </w:r>
+    </w:p>
+    <w:p>
+      <w:pPr>
+        <w:spacing w:after="0"/>
+      </w:pPr>
+    </w:p>
+    <w:p>
+      <w:pPr>
+        <w:spacing w:after="0"/>
+      </w:pPr>
+      <w:r>
+        <w:t>void messageArrived(MQTT::MessageData&amp; md)</w:t>
+      </w:r>
+    </w:p>
+    <w:p>
+      <w:pPr>
+        <w:spacing w:after="0"/>
+      </w:pPr>
+      <w:r>
+        <w:t>{</w:t>
+      </w:r>
+    </w:p>
+    <w:p>
+      <w:pPr>
+        <w:spacing w:after="0"/>
+      </w:pPr>
+      <w:r>
+        <w:t xml:space="preserve">    MQTT::Message &amp;message = md.message;</w:t>
+      </w:r>
+    </w:p>
+    <w:p>
+      <w:pPr>
+        <w:spacing w:after="0"/>
+      </w:pPr>
+      <w:r>
+        <w:t xml:space="preserve">    ++channelCount;</w:t>
+      </w:r>
+    </w:p>
+    <w:p>
+      <w:pPr>
+        <w:spacing w:after="0"/>
+      </w:pPr>
+      <w:r>
+        <w:t xml:space="preserve">    option = (char*)message.payload;</w:t>
+      </w:r>
+    </w:p>
+    <w:p>
+      <w:pPr>
+        <w:spacing w:after="0"/>
+      </w:pPr>
+      <w:r>
+        <w:t xml:space="preserve">    option[3] = '\n';</w:t>
+      </w:r>
+    </w:p>
+    <w:p>
+      <w:pPr>
+        <w:spacing w:after="0"/>
+      </w:pPr>
+      <w:r>
+        <w:t xml:space="preserve">    channelLink=(char*)message.payload + 4;</w:t>
+      </w:r>
+    </w:p>
+    <w:p>
+      <w:pPr>
+        <w:spacing w:after="0"/>
+      </w:pPr>
+      <w:r>
+        <w:t xml:space="preserve">    usernameLength = message.payloadlen;</w:t>
+      </w:r>
+    </w:p>
+    <w:p>
+      <w:pPr>
+        <w:spacing w:after="0"/>
+      </w:pPr>
+      <w:r>
+        <w:t xml:space="preserve">    if(option[0] == 'a'){</w:t>
+      </w:r>
+    </w:p>
+    <w:p>
+      <w:pPr>
+        <w:spacing w:after="0"/>
+      </w:pPr>
+      <w:r>
+        <w:t xml:space="preserve">        findChannelUsername(channelLink);</w:t>
+      </w:r>
+    </w:p>
+    <w:p>
+      <w:pPr>
+        <w:spacing w:after="0"/>
+      </w:pPr>
+      <w:r>
+        <w:t xml:space="preserve">    }</w:t>
+      </w:r>
+    </w:p>
+    <w:p>
+      <w:pPr>
+        <w:spacing w:after="0"/>
+      </w:pPr>
+      <w:r>
+        <w:t>}</w:t>
+      </w:r>
+    </w:p>
+    <w:p>
+      <w:pPr>
+        <w:spacing w:after="0"/>
+      </w:pPr>
+    </w:p>
+    <w:p>
+      <w:pPr>
+        <w:spacing w:after="0"/>
+      </w:pPr>
+      <w:r>
+        <w:t>int main() {</w:t>
       </w:r>
     </w:p>
     <w:p>
@@ -434,282 +1030,6 @@
         <w:spacing w:after="0"/>
       </w:pPr>
       <w:r>
-        <w:t xml:space="preserve">    BSP_LCD_SetTextColor(LCD_COLOR_BLACK);</w:t>
-      </w:r>
-    </w:p>
-    <w:p>
-      <w:pPr>
-        <w:spacing w:after="0"/>
-      </w:pPr>
-      <w:r>
-        <w:t xml:space="preserve">    BSP_LCD_SetFont(&amp;Font16);</w:t>
-      </w:r>
-    </w:p>
-    <w:p>
-      <w:pPr>
-        <w:spacing w:after="0"/>
-      </w:pPr>
-      <w:r>
-        <w:t xml:space="preserve">    BSP_LCD_DisplayStringAt(0, 15, (uint8_t *)"YouTube", RIGHT_MODE);</w:t>
-      </w:r>
-    </w:p>
-    <w:p>
-      <w:pPr>
-        <w:spacing w:after="0"/>
-      </w:pPr>
-      <w:r>
-        <w:t xml:space="preserve">    BSP_LCD_SetFont(&amp;Font12);</w:t>
-      </w:r>
-    </w:p>
-    <w:p>
-      <w:pPr>
-        <w:spacing w:after="0"/>
-      </w:pPr>
-      <w:r>
-        <w:t xml:space="preserve">    BSP_LCD_DisplayStringAt(0, 30, (uint8_t *)"Subscriber Counter", RIGHT_MODE);</w:t>
-      </w:r>
-    </w:p>
-    <w:p>
-      <w:pPr>
-        <w:spacing w:after="0"/>
-      </w:pPr>
-      <w:r>
-        <w:t xml:space="preserve">    BSP_LCD_SetTextColor(LCD_COLOR_BLACK);</w:t>
-      </w:r>
-    </w:p>
-    <w:p>
-      <w:pPr>
-        <w:spacing w:after="0"/>
-      </w:pPr>
-      <w:r>
-        <w:t>}</w:t>
-      </w:r>
-    </w:p>
-    <w:p>
-      <w:pPr>
-        <w:spacing w:after="0"/>
-      </w:pPr>
-    </w:p>
-    <w:p>
-      <w:pPr>
-        <w:spacing w:after="0"/>
-      </w:pPr>
-      <w:r>
-        <w:t>void drawInfoFrame(){</w:t>
-      </w:r>
-    </w:p>
-    <w:p>
-      <w:pPr>
-        <w:spacing w:after="0"/>
-      </w:pPr>
-      <w:r>
-        <w:t xml:space="preserve">   BSP_LCD_SetTextColor(LCD_COLOR_RED); </w:t>
-      </w:r>
-    </w:p>
-    <w:p>
-      <w:pPr>
-        <w:spacing w:after="0"/>
-      </w:pPr>
-      <w:r>
-        <w:t xml:space="preserve">   BSP_LCD_DrawRect(0, 90, BSP_LCD_GetXSize()-1, 109);</w:t>
-      </w:r>
-    </w:p>
-    <w:p>
-      <w:pPr>
-        <w:spacing w:after="0"/>
-      </w:pPr>
-      <w:r>
-        <w:t>}</w:t>
-      </w:r>
-    </w:p>
-    <w:p>
-      <w:pPr>
-        <w:spacing w:after="0"/>
-      </w:pPr>
-    </w:p>
-    <w:p>
-      <w:pPr>
-        <w:spacing w:after="0"/>
-      </w:pPr>
-      <w:r>
-        <w:t>void setChannelInfo(){</w:t>
-      </w:r>
-    </w:p>
-    <w:p>
-      <w:pPr>
-        <w:spacing w:after="0"/>
-      </w:pPr>
-      <w:r>
-        <w:t xml:space="preserve">    drawInfoFrame();</w:t>
-      </w:r>
-    </w:p>
-    <w:p>
-      <w:pPr>
-        <w:spacing w:after="0"/>
-      </w:pPr>
-      <w:r>
-        <w:t xml:space="preserve">    BSP_LCD_SetBackColor(LCD_COLOR_WHITE);</w:t>
-      </w:r>
-    </w:p>
-    <w:p>
-      <w:pPr>
-        <w:spacing w:after="0"/>
-      </w:pPr>
-      <w:r>
-        <w:t xml:space="preserve">    BSP_LCD_SetTextColor(LCD_COLOR_BLACK);</w:t>
-      </w:r>
-    </w:p>
-    <w:p>
-      <w:pPr>
-        <w:spacing w:after="0"/>
-      </w:pPr>
-      <w:r>
-        <w:t xml:space="preserve">    BSP_LCD_SetFont(&amp;Font16);</w:t>
-      </w:r>
-    </w:p>
-    <w:p>
-      <w:pPr>
-        <w:spacing w:after="0"/>
-      </w:pPr>
-      <w:r>
-        <w:t xml:space="preserve">    BSP_LCD_DisplayStringAt(0, 95, (uint8_t *)"Channel Number: 1", LEFT_MODE);</w:t>
-      </w:r>
-    </w:p>
-    <w:p>
-      <w:pPr>
-        <w:spacing w:after="0"/>
-      </w:pPr>
-      <w:r>
-        <w:t xml:space="preserve">    BSP_LCD_DisplayStringAt(0, 115, (uint8_t *)"Subscribers: 318000", LEFT_MODE);</w:t>
-      </w:r>
-    </w:p>
-    <w:p>
-      <w:pPr>
-        <w:spacing w:after="0"/>
-      </w:pPr>
-      <w:r>
-        <w:t xml:space="preserve">    BSP_LCD_DisplayStringAt(0, 135, (uint8_t *)"Views: 572214256", LEFT_MODE);</w:t>
-      </w:r>
-    </w:p>
-    <w:p>
-      <w:pPr>
-        <w:spacing w:after="0"/>
-      </w:pPr>
-      <w:r>
-        <w:t xml:space="preserve">    BSP_LCD_DisplayStringAt(0, 155, (uint8_t *)"Uploads: 1615", LEFT_MODE);</w:t>
-      </w:r>
-    </w:p>
-    <w:p>
-      <w:pPr>
-        <w:spacing w:after="0"/>
-      </w:pPr>
-      <w:r>
-        <w:t xml:space="preserve">    BSP_LCD_DisplayStringAt(0, 175, (uint8_t *)"Country: Serbia", LEFT_MODE);</w:t>
-      </w:r>
-    </w:p>
-    <w:p>
-      <w:pPr>
-        <w:spacing w:after="0"/>
-      </w:pPr>
-      <w:r>
-        <w:t>}</w:t>
-      </w:r>
-    </w:p>
-    <w:p>
-      <w:pPr>
-        <w:spacing w:after="0"/>
-      </w:pPr>
-    </w:p>
-    <w:p>
-      <w:pPr>
-        <w:spacing w:after="0"/>
-      </w:pPr>
-      <w:r>
-        <w:t>void drawInstructionBanner(){</w:t>
-      </w:r>
-    </w:p>
-    <w:p>
-      <w:pPr>
-        <w:spacing w:after="0"/>
-      </w:pPr>
-      <w:r>
-        <w:t xml:space="preserve">    BSP_LCD_SetTextColor(LCD_COLOR_BLACK);</w:t>
-      </w:r>
-    </w:p>
-    <w:p>
-      <w:pPr>
-        <w:spacing w:after="0"/>
-      </w:pPr>
-      <w:r>
-        <w:t xml:space="preserve">    BSP_LCD_FillRect(0, BSP_LCD_GetYSize()-40, BSP_LCD_GetXSize(), 40);</w:t>
-      </w:r>
-    </w:p>
-    <w:p>
-      <w:pPr>
-        <w:spacing w:after="0"/>
-      </w:pPr>
-      <w:r>
-        <w:t xml:space="preserve">    BSP_LCD_SetTextColor(LCD_COLOR_GREEN);</w:t>
-      </w:r>
-    </w:p>
-    <w:p>
-      <w:pPr>
-        <w:spacing w:after="0"/>
-      </w:pPr>
-      <w:r>
-        <w:t xml:space="preserve">    BSP_LCD_SetBackColor(LCD_COLOR_BLACK);</w:t>
-      </w:r>
-    </w:p>
-    <w:p>
-      <w:pPr>
-        <w:spacing w:after="0"/>
-      </w:pPr>
-      <w:r>
-        <w:t xml:space="preserve">    BSP_LCD_SetFont(&amp;Font12);</w:t>
-      </w:r>
-    </w:p>
-    <w:p>
-      <w:pPr>
-        <w:spacing w:after="0"/>
-      </w:pPr>
-      <w:r>
-        <w:t xml:space="preserve">    BSP_LCD_DisplayStringAt(0, 205, (uint8_t *)"Button 1: Next Channel", LEFT_MODE);</w:t>
-      </w:r>
-    </w:p>
-    <w:p>
-      <w:pPr>
-        <w:spacing w:after="0"/>
-      </w:pPr>
-      <w:r>
-        <w:t xml:space="preserve">    BSP_LCD_DisplayStringAt(0, 220, (uint8_t *)"Button 2: Previous Channel", LEFT_MODE);</w:t>
-      </w:r>
-    </w:p>
-    <w:p>
-      <w:pPr>
-        <w:spacing w:after="0"/>
-      </w:pPr>
-      <w:r>
-        <w:t>}</w:t>
-      </w:r>
-    </w:p>
-    <w:p>
-      <w:pPr>
-        <w:spacing w:after="0"/>
-      </w:pPr>
-    </w:p>
-    <w:p>
-      <w:pPr>
-        <w:spacing w:after="0"/>
-      </w:pPr>
-      <w:r>
-        <w:t xml:space="preserve">void setLCD(){     </w:t>
-      </w:r>
-    </w:p>
-    <w:p>
-      <w:pPr>
-        <w:spacing w:after="0"/>
-      </w:pPr>
-      <w:r>
         <w:t xml:space="preserve">    BSP_LCD_Init();</w:t>
       </w:r>
     </w:p>
@@ -718,15 +1038,62 @@
         <w:spacing w:after="0"/>
       </w:pPr>
       <w:r>
-        <w:t xml:space="preserve">    drawAppTitleBanner();</w:t>
-      </w:r>
-    </w:p>
-    <w:p>
-      <w:pPr>
-        <w:spacing w:after="0"/>
-      </w:pPr>
-      <w:r>
-        <w:t xml:space="preserve">    drawChannelNameBanner();</w:t>
+        <w:t xml:space="preserve">    setLCD();</w:t>
+      </w:r>
+    </w:p>
+    <w:p>
+      <w:pPr>
+        <w:spacing w:after="0"/>
+      </w:pPr>
+    </w:p>
+    <w:p>
+      <w:pPr>
+        <w:spacing w:after="0"/>
+      </w:pPr>
+      <w:r>
+        <w:t xml:space="preserve">    printf("Ugradbeni sistemi\r\n");</w:t>
+      </w:r>
+    </w:p>
+    <w:p>
+      <w:pPr>
+        <w:spacing w:after="0"/>
+      </w:pPr>
+      <w:r>
+        <w:t xml:space="preserve">    printf("Test projekta\r\n\r\n");</w:t>
+      </w:r>
+    </w:p>
+    <w:p>
+      <w:pPr>
+        <w:spacing w:after="0"/>
+      </w:pPr>
+    </w:p>
+    <w:p>
+      <w:pPr>
+        <w:spacing w:after="0"/>
+      </w:pPr>
+      <w:r>
+        <w:t xml:space="preserve">    NetworkInterface *network;</w:t>
+      </w:r>
+    </w:p>
+    <w:p>
+      <w:pPr>
+        <w:spacing w:after="0"/>
+      </w:pPr>
+      <w:r>
+        <w:t xml:space="preserve">    network = NetworkInterface::get_default_instance();</w:t>
+      </w:r>
+    </w:p>
+    <w:p>
+      <w:pPr>
+        <w:spacing w:after="0"/>
+      </w:pPr>
+    </w:p>
+    <w:p>
+      <w:pPr>
+        <w:spacing w:after="0"/>
+      </w:pPr>
+      <w:r>
+        <w:t xml:space="preserve">    if (!network) {</w:t>
       </w:r>
     </w:p>
     <w:p>
@@ -735,207 +1102,6 @@
       </w:pPr>
       <w:r>
         <w:lastRenderedPageBreak/>
-        <w:t xml:space="preserve">    setChannelInfo();</w:t>
-      </w:r>
-    </w:p>
-    <w:p>
-      <w:pPr>
-        <w:spacing w:after="0"/>
-      </w:pPr>
-      <w:r>
-        <w:t xml:space="preserve">    drawInstructionBanner();</w:t>
-      </w:r>
-    </w:p>
-    <w:p>
-      <w:pPr>
-        <w:spacing w:after="0"/>
-      </w:pPr>
-      <w:r>
-        <w:t>}</w:t>
-      </w:r>
-    </w:p>
-    <w:p>
-      <w:pPr>
-        <w:spacing w:after="0"/>
-      </w:pPr>
-    </w:p>
-    <w:p>
-      <w:pPr>
-        <w:spacing w:after="0"/>
-      </w:pPr>
-      <w:r>
-        <w:t>void messageArrived(MQTT::MessageData&amp; md)</w:t>
-      </w:r>
-    </w:p>
-    <w:p>
-      <w:pPr>
-        <w:spacing w:after="0"/>
-      </w:pPr>
-      <w:r>
-        <w:t>{</w:t>
-      </w:r>
-    </w:p>
-    <w:p>
-      <w:pPr>
-        <w:spacing w:after="0"/>
-      </w:pPr>
-      <w:r>
-        <w:t xml:space="preserve">    MQTT::Message &amp;message = md.message;</w:t>
-      </w:r>
-    </w:p>
-    <w:p>
-      <w:pPr>
-        <w:spacing w:after="0"/>
-      </w:pPr>
-      <w:r>
-        <w:t xml:space="preserve">    printf("Message arrived: qos %d, retained %d, dup %d, packetid %d\r\n", message.qos, message.retained, message.dup, message.id);</w:t>
-      </w:r>
-    </w:p>
-    <w:p>
-      <w:pPr>
-        <w:spacing w:after="0"/>
-      </w:pPr>
-      <w:r>
-        <w:t xml:space="preserve">    ++channelCount;</w:t>
-      </w:r>
-    </w:p>
-    <w:p>
-      <w:pPr>
-        <w:spacing w:after="0"/>
-      </w:pPr>
-      <w:r>
-        <w:t xml:space="preserve">    option = (char*)message.payload;</w:t>
-      </w:r>
-    </w:p>
-    <w:p>
-      <w:pPr>
-        <w:spacing w:after="0"/>
-      </w:pPr>
-      <w:r>
-        <w:t xml:space="preserve">    option[3] = '\n';</w:t>
-      </w:r>
-    </w:p>
-    <w:p>
-      <w:pPr>
-        <w:spacing w:after="0"/>
-      </w:pPr>
-      <w:r>
-        <w:t xml:space="preserve">    channelLink=(char*)message.payload + 4;</w:t>
-      </w:r>
-    </w:p>
-    <w:p>
-      <w:pPr>
-        <w:spacing w:after="0"/>
-      </w:pPr>
-      <w:r>
-        <w:t xml:space="preserve">    printf("Opcija: %.*s\nLink: %.*s\n", 3, option, message.payloadlen, channelLink);</w:t>
-      </w:r>
-    </w:p>
-    <w:p>
-      <w:pPr>
-        <w:spacing w:after="0"/>
-      </w:pPr>
-      <w:r>
-        <w:t>}</w:t>
-      </w:r>
-    </w:p>
-    <w:p>
-      <w:pPr>
-        <w:spacing w:after="0"/>
-      </w:pPr>
-    </w:p>
-    <w:p>
-      <w:pPr>
-        <w:spacing w:after="0"/>
-      </w:pPr>
-      <w:r>
-        <w:t>int main() {</w:t>
-      </w:r>
-    </w:p>
-    <w:p>
-      <w:pPr>
-        <w:spacing w:after="0"/>
-      </w:pPr>
-      <w:r>
-        <w:t xml:space="preserve">    </w:t>
-      </w:r>
-    </w:p>
-    <w:p>
-      <w:pPr>
-        <w:spacing w:after="0"/>
-      </w:pPr>
-      <w:r>
-        <w:t xml:space="preserve">    BSP_LCD_Init();</w:t>
-      </w:r>
-    </w:p>
-    <w:p>
-      <w:pPr>
-        <w:spacing w:after="0"/>
-      </w:pPr>
-      <w:r>
-        <w:t xml:space="preserve">    setLCD();</w:t>
-      </w:r>
-    </w:p>
-    <w:p>
-      <w:pPr>
-        <w:spacing w:after="0"/>
-      </w:pPr>
-    </w:p>
-    <w:p>
-      <w:pPr>
-        <w:spacing w:after="0"/>
-      </w:pPr>
-      <w:r>
-        <w:t xml:space="preserve">    printf("Ugradbeni sistemi\r\n");</w:t>
-      </w:r>
-    </w:p>
-    <w:p>
-      <w:pPr>
-        <w:spacing w:after="0"/>
-      </w:pPr>
-      <w:r>
-        <w:t xml:space="preserve">    printf("Test projekta\r\n\r\n");</w:t>
-      </w:r>
-    </w:p>
-    <w:p>
-      <w:pPr>
-        <w:spacing w:after="0"/>
-      </w:pPr>
-    </w:p>
-    <w:p>
-      <w:pPr>
-        <w:spacing w:after="0"/>
-      </w:pPr>
-      <w:r>
-        <w:t xml:space="preserve">    NetworkInterface *network;</w:t>
-      </w:r>
-    </w:p>
-    <w:p>
-      <w:pPr>
-        <w:spacing w:after="0"/>
-      </w:pPr>
-      <w:r>
-        <w:t xml:space="preserve">    network = NetworkInterface::get_default_instance();</w:t>
-      </w:r>
-    </w:p>
-    <w:p>
-      <w:pPr>
-        <w:spacing w:after="0"/>
-      </w:pPr>
-    </w:p>
-    <w:p>
-      <w:pPr>
-        <w:spacing w:after="0"/>
-      </w:pPr>
-      <w:r>
-        <w:t xml:space="preserve">    if (!network) {</w:t>
-      </w:r>
-    </w:p>
-    <w:p>
-      <w:pPr>
-        <w:spacing w:after="0"/>
-      </w:pPr>
-      <w:r>
         <w:t xml:space="preserve">        return -1;</w:t>
       </w:r>
     </w:p>
@@ -1084,7 +1250,6 @@
         <w:spacing w:after="0"/>
       </w:pPr>
       <w:r>
-        <w:lastRenderedPageBreak/>
         <w:t xml:space="preserve">        printf("rc from MQTT connect is %d\r\n", rc);</w:t>
       </w:r>
     </w:p>

</xml_diff>

<commit_message>
Omogućeno kretanje kroz kanale koji se prate
</commit_message>
<xml_diff>
--- a/CODE/YouTube SubscriberCounter - SourceCode.docx
+++ b/CODE/YouTube SubscriberCounter - SourceCode.docx
@@ -141,6 +141,27 @@
         <w:spacing w:after="0"/>
       </w:pPr>
       <w:r>
+        <w:t>DigitalIn button1(p5);</w:t>
+      </w:r>
+    </w:p>
+    <w:p>
+      <w:pPr>
+        <w:spacing w:after="0"/>
+      </w:pPr>
+      <w:r>
+        <w:t>DigitalIn button2(p6);</w:t>
+      </w:r>
+    </w:p>
+    <w:p>
+      <w:pPr>
+        <w:spacing w:after="0"/>
+      </w:pPr>
+    </w:p>
+    <w:p>
+      <w:pPr>
+        <w:spacing w:after="0"/>
+      </w:pPr>
+      <w:r>
         <w:t>int channelCount = 0;</w:t>
       </w:r>
     </w:p>
@@ -149,6 +170,14 @@
         <w:spacing w:after="0"/>
       </w:pPr>
       <w:r>
+        <w:t>int currentChannel = 0;</w:t>
+      </w:r>
+    </w:p>
+    <w:p>
+      <w:pPr>
+        <w:spacing w:after="0"/>
+      </w:pPr>
+      <w:r>
         <w:t>int usernameLength = 0;</w:t>
       </w:r>
     </w:p>
@@ -157,24 +186,13 @@
         <w:spacing w:after="0"/>
       </w:pPr>
       <w:r>
-        <w:t>char *channelLink;</w:t>
-      </w:r>
-    </w:p>
-    <w:p>
-      <w:pPr>
-        <w:spacing w:after="0"/>
-      </w:pPr>
-      <w:r>
-        <w:t>char *option;</w:t>
-      </w:r>
-    </w:p>
-    <w:p>
-      <w:pPr>
-        <w:spacing w:after="0"/>
-      </w:pPr>
-      <w:r>
-        <w:t>char *channelUsername;</w:t>
-      </w:r>
+        <w:t>char *channelData;</w:t>
+      </w:r>
+    </w:p>
+    <w:p>
+      <w:pPr>
+        <w:spacing w:after="0"/>
+      </w:pPr>
     </w:p>
     <w:p>
       <w:pPr>
@@ -188,6 +206,38 @@
       <w:pPr>
         <w:spacing w:after="0"/>
       </w:pPr>
+      <w:r>
+        <w:t>std::vector&lt;std::string&gt; channelsSubscribers;</w:t>
+      </w:r>
+    </w:p>
+    <w:p>
+      <w:pPr>
+        <w:spacing w:after="0"/>
+      </w:pPr>
+      <w:r>
+        <w:t>std::vector&lt;std::string&gt; channelsViews;</w:t>
+      </w:r>
+    </w:p>
+    <w:p>
+      <w:pPr>
+        <w:spacing w:after="0"/>
+      </w:pPr>
+      <w:r>
+        <w:t>std::vector&lt;std::string&gt; channelsVideos;</w:t>
+      </w:r>
+    </w:p>
+    <w:p>
+      <w:pPr>
+        <w:spacing w:after="0"/>
+      </w:pPr>
+      <w:r>
+        <w:t>std::vector&lt;std::string&gt; channelsCountries;</w:t>
+      </w:r>
+    </w:p>
+    <w:p>
+      <w:pPr>
+        <w:spacing w:after="0"/>
+      </w:pPr>
     </w:p>
     <w:p>
       <w:pPr>
@@ -263,23 +313,39 @@
         <w:spacing w:after="0"/>
       </w:pPr>
       <w:r>
-        <w:t xml:space="preserve">    /*channelsNames.push_back("Dnevnjak");</w:t>
-      </w:r>
-    </w:p>
-    <w:p>
-      <w:pPr>
-        <w:spacing w:after="0"/>
-      </w:pPr>
-      <w:r>
-        <w:t xml:space="preserve">    channelsNames.push_back("MrBeast");</w:t>
-      </w:r>
-    </w:p>
-    <w:p>
-      <w:pPr>
-        <w:spacing w:after="0"/>
-      </w:pPr>
-      <w:r>
-        <w:t xml:space="preserve">    int n = channelsNames[1].length();</w:t>
+        <w:t xml:space="preserve">    int n = 0;</w:t>
+      </w:r>
+    </w:p>
+    <w:p>
+      <w:pPr>
+        <w:spacing w:after="0"/>
+      </w:pPr>
+      <w:r>
+        <w:t xml:space="preserve">    if(currentChannel &gt; 0)</w:t>
+      </w:r>
+    </w:p>
+    <w:p>
+      <w:pPr>
+        <w:spacing w:after="0"/>
+      </w:pPr>
+      <w:r>
+        <w:t xml:space="preserve">        n = channelsNames[currentChannel - 1].length();</w:t>
+      </w:r>
+    </w:p>
+    <w:p>
+      <w:pPr>
+        <w:spacing w:after="0"/>
+      </w:pPr>
+      <w:r>
+        <w:t xml:space="preserve">    else</w:t>
+      </w:r>
+    </w:p>
+    <w:p>
+      <w:pPr>
+        <w:spacing w:after="0"/>
+      </w:pPr>
+      <w:r>
+        <w:t xml:space="preserve">        n = channelsNames[0].length();</w:t>
       </w:r>
     </w:p>
     <w:p>
@@ -295,7 +361,32 @@
         <w:spacing w:after="0"/>
       </w:pPr>
       <w:r>
-        <w:t xml:space="preserve">    strcpy(pom, channelsNames[1].c_str());*/</w:t>
+        <w:lastRenderedPageBreak/>
+        <w:t xml:space="preserve">    if(n != 0)</w:t>
+      </w:r>
+    </w:p>
+    <w:p>
+      <w:pPr>
+        <w:spacing w:after="0"/>
+      </w:pPr>
+      <w:r>
+        <w:t xml:space="preserve">        strcpy(pom, channelsNames[currentChannel - 1].c_str());</w:t>
+      </w:r>
+    </w:p>
+    <w:p>
+      <w:pPr>
+        <w:spacing w:after="0"/>
+      </w:pPr>
+      <w:r>
+        <w:t xml:space="preserve">    else</w:t>
+      </w:r>
+    </w:p>
+    <w:p>
+      <w:pPr>
+        <w:spacing w:after="0"/>
+      </w:pPr>
+      <w:r>
+        <w:t xml:space="preserve">        strcpy(pom, " ");</w:t>
       </w:r>
     </w:p>
     <w:p>
@@ -351,7 +442,7 @@
         <w:spacing w:after="0"/>
       </w:pPr>
       <w:r>
-        <w:t xml:space="preserve">    BSP_LCD_DisplayStringAt(0, 63, (uint8_t *)/*pom*/"Drzavni posao", RIGHT_MODE);</w:t>
+        <w:t xml:space="preserve">    BSP_LCD_DisplayStringAt(0, 63, (uint8_t *)pom, RIGHT_MODE);</w:t>
       </w:r>
     </w:p>
     <w:p>
@@ -611,39 +702,288 @@
         <w:spacing w:after="0"/>
       </w:pPr>
       <w:r>
-        <w:t xml:space="preserve">    BSP_LCD_DisplayStringAt(0, 95, (uint8_t *)"Channel Number: 1", LEFT_MODE);</w:t>
-      </w:r>
-    </w:p>
-    <w:p>
-      <w:pPr>
-        <w:spacing w:after="0"/>
-      </w:pPr>
-      <w:r>
-        <w:t xml:space="preserve">    BSP_LCD_DisplayStringAt(0, 115, (uint8_t *)"Subscribers: 318000", LEFT_MODE);</w:t>
-      </w:r>
-    </w:p>
-    <w:p>
-      <w:pPr>
-        <w:spacing w:after="0"/>
-      </w:pPr>
-      <w:r>
-        <w:t xml:space="preserve">    BSP_LCD_DisplayStringAt(0, 135, (uint8_t *)"Views: 572214256", LEFT_MODE);</w:t>
-      </w:r>
-    </w:p>
-    <w:p>
-      <w:pPr>
-        <w:spacing w:after="0"/>
-      </w:pPr>
-      <w:r>
-        <w:t xml:space="preserve">    BSP_LCD_DisplayStringAt(0, 155, (uint8_t *)"Uploads: 1615", LEFT_MODE);</w:t>
-      </w:r>
-    </w:p>
-    <w:p>
-      <w:pPr>
-        <w:spacing w:after="0"/>
-      </w:pPr>
-      <w:r>
-        <w:t xml:space="preserve">    BSP_LCD_DisplayStringAt(0, 175, (uint8_t *)"Country: Serbia", LEFT_MODE);</w:t>
+        <w:t xml:space="preserve">    </w:t>
+      </w:r>
+    </w:p>
+    <w:p>
+      <w:pPr>
+        <w:spacing w:after="0"/>
+      </w:pPr>
+      <w:r>
+        <w:t xml:space="preserve">    char channelNumber[20]; </w:t>
+      </w:r>
+    </w:p>
+    <w:p>
+      <w:pPr>
+        <w:spacing w:after="0"/>
+      </w:pPr>
+      <w:r>
+        <w:t xml:space="preserve">    if(channelCount != 0)</w:t>
+      </w:r>
+    </w:p>
+    <w:p>
+      <w:pPr>
+        <w:spacing w:after="0"/>
+      </w:pPr>
+      <w:r>
+        <w:t xml:space="preserve">        sprintf(channelNumber, "Channel number: %d", currentChannel);</w:t>
+      </w:r>
+    </w:p>
+    <w:p>
+      <w:pPr>
+        <w:spacing w:after="0"/>
+      </w:pPr>
+      <w:r>
+        <w:lastRenderedPageBreak/>
+        <w:t xml:space="preserve">    else</w:t>
+      </w:r>
+    </w:p>
+    <w:p>
+      <w:pPr>
+        <w:spacing w:after="0"/>
+      </w:pPr>
+      <w:r>
+        <w:t xml:space="preserve">        sprintf(channelNumber, "Channel number: ");</w:t>
+      </w:r>
+    </w:p>
+    <w:p>
+      <w:pPr>
+        <w:spacing w:after="0"/>
+      </w:pPr>
+      <w:r>
+        <w:t xml:space="preserve">    ////////////////////////////////////////////////////////////////////</w:t>
+      </w:r>
+    </w:p>
+    <w:p>
+      <w:pPr>
+        <w:spacing w:after="0"/>
+      </w:pPr>
+      <w:r>
+        <w:t xml:space="preserve">    char subscribers[50];   </w:t>
+      </w:r>
+    </w:p>
+    <w:p>
+      <w:pPr>
+        <w:spacing w:after="0"/>
+      </w:pPr>
+      <w:r>
+        <w:t xml:space="preserve">    if(channelsSubscribers[0].length() != 0)</w:t>
+      </w:r>
+    </w:p>
+    <w:p>
+      <w:pPr>
+        <w:spacing w:after="0"/>
+      </w:pPr>
+      <w:r>
+        <w:t xml:space="preserve">        sprintf(subscribers, "Subscribers: %s", channelsSubscribers[currentChannel - 1].c_str());</w:t>
+      </w:r>
+    </w:p>
+    <w:p>
+      <w:pPr>
+        <w:spacing w:after="0"/>
+      </w:pPr>
+      <w:r>
+        <w:t xml:space="preserve">    else</w:t>
+      </w:r>
+    </w:p>
+    <w:p>
+      <w:pPr>
+        <w:spacing w:after="0"/>
+      </w:pPr>
+      <w:r>
+        <w:t xml:space="preserve">        sprintf(subscribers, "Subscribers: ");</w:t>
+      </w:r>
+    </w:p>
+    <w:p>
+      <w:pPr>
+        <w:spacing w:after="0"/>
+      </w:pPr>
+      <w:r>
+        <w:t xml:space="preserve">    //////////////////////////////////////////////////////////////////</w:t>
+      </w:r>
+    </w:p>
+    <w:p>
+      <w:pPr>
+        <w:spacing w:after="0"/>
+      </w:pPr>
+      <w:r>
+        <w:t xml:space="preserve">    char views[50];    </w:t>
+      </w:r>
+    </w:p>
+    <w:p>
+      <w:pPr>
+        <w:spacing w:after="0"/>
+      </w:pPr>
+      <w:r>
+        <w:t xml:space="preserve">    if(channelsViews[0].length() != 0)</w:t>
+      </w:r>
+    </w:p>
+    <w:p>
+      <w:pPr>
+        <w:spacing w:after="0"/>
+      </w:pPr>
+      <w:r>
+        <w:t xml:space="preserve">        sprintf(views, "Views: %s", channelsViews[currentChannel - 1].c_str());</w:t>
+      </w:r>
+    </w:p>
+    <w:p>
+      <w:pPr>
+        <w:spacing w:after="0"/>
+      </w:pPr>
+      <w:r>
+        <w:t xml:space="preserve">    else</w:t>
+      </w:r>
+    </w:p>
+    <w:p>
+      <w:pPr>
+        <w:spacing w:after="0"/>
+      </w:pPr>
+      <w:r>
+        <w:t xml:space="preserve">        sprintf(views, "Views: ");</w:t>
+      </w:r>
+    </w:p>
+    <w:p>
+      <w:pPr>
+        <w:spacing w:after="0"/>
+      </w:pPr>
+      <w:r>
+        <w:t xml:space="preserve">    //////////////////////////////////////////////////////////////////</w:t>
+      </w:r>
+    </w:p>
+    <w:p>
+      <w:pPr>
+        <w:spacing w:after="0"/>
+      </w:pPr>
+      <w:r>
+        <w:t xml:space="preserve">    char uploads[20];       </w:t>
+      </w:r>
+    </w:p>
+    <w:p>
+      <w:pPr>
+        <w:spacing w:after="0"/>
+      </w:pPr>
+      <w:r>
+        <w:t xml:space="preserve">    if(channelsVideos[0].length() != 0)</w:t>
+      </w:r>
+    </w:p>
+    <w:p>
+      <w:pPr>
+        <w:spacing w:after="0"/>
+      </w:pPr>
+      <w:r>
+        <w:t xml:space="preserve">        sprintf(uploads, "Uploads: %s", channelsVideos[currentChannel - 1].c_str());</w:t>
+      </w:r>
+    </w:p>
+    <w:p>
+      <w:pPr>
+        <w:spacing w:after="0"/>
+      </w:pPr>
+      <w:r>
+        <w:t xml:space="preserve">    else</w:t>
+      </w:r>
+    </w:p>
+    <w:p>
+      <w:pPr>
+        <w:spacing w:after="0"/>
+      </w:pPr>
+      <w:r>
+        <w:t xml:space="preserve">        sprintf(uploads, "Uploads: ");</w:t>
+      </w:r>
+    </w:p>
+    <w:p>
+      <w:pPr>
+        <w:spacing w:after="0"/>
+      </w:pPr>
+      <w:r>
+        <w:t xml:space="preserve">    /////////////////////////////////////////////////////////////////</w:t>
+      </w:r>
+    </w:p>
+    <w:p>
+      <w:pPr>
+        <w:spacing w:after="0"/>
+      </w:pPr>
+      <w:r>
+        <w:t xml:space="preserve">    char country[20];    </w:t>
+      </w:r>
+    </w:p>
+    <w:p>
+      <w:pPr>
+        <w:spacing w:after="0"/>
+      </w:pPr>
+      <w:r>
+        <w:t xml:space="preserve">    if(channelsCountries[0].length() != 0)</w:t>
+      </w:r>
+    </w:p>
+    <w:p>
+      <w:pPr>
+        <w:spacing w:after="0"/>
+      </w:pPr>
+      <w:r>
+        <w:t xml:space="preserve">        sprintf(country, "Country: %s", channelsCountries[currentChannel - 1].c_str());</w:t>
+      </w:r>
+    </w:p>
+    <w:p>
+      <w:pPr>
+        <w:spacing w:after="0"/>
+      </w:pPr>
+      <w:r>
+        <w:t xml:space="preserve">    else</w:t>
+      </w:r>
+    </w:p>
+    <w:p>
+      <w:pPr>
+        <w:spacing w:after="0"/>
+      </w:pPr>
+      <w:r>
+        <w:t xml:space="preserve">        sprintf(country, "Country: ");</w:t>
+      </w:r>
+    </w:p>
+    <w:p>
+      <w:pPr>
+        <w:spacing w:after="0"/>
+      </w:pPr>
+      <w:r>
+        <w:t xml:space="preserve">    </w:t>
+      </w:r>
+    </w:p>
+    <w:p>
+      <w:pPr>
+        <w:spacing w:after="0"/>
+      </w:pPr>
+      <w:r>
+        <w:t xml:space="preserve">    BSP_LCD_DisplayStringAt(0, 95, (uint8_t *)channelNumber, LEFT_MODE);</w:t>
+      </w:r>
+    </w:p>
+    <w:p>
+      <w:pPr>
+        <w:spacing w:after="0"/>
+      </w:pPr>
+      <w:r>
+        <w:t xml:space="preserve">    BSP_LCD_DisplayStringAt(0, 115, (uint8_t *)subscribers, LEFT_MODE);</w:t>
+      </w:r>
+    </w:p>
+    <w:p>
+      <w:pPr>
+        <w:spacing w:after="0"/>
+      </w:pPr>
+      <w:r>
+        <w:t xml:space="preserve">    BSP_LCD_DisplayStringAt(0, 135, (uint8_t *)views, LEFT_MODE);</w:t>
+      </w:r>
+    </w:p>
+    <w:p>
+      <w:pPr>
+        <w:spacing w:after="0"/>
+      </w:pPr>
+      <w:r>
+        <w:t xml:space="preserve">    BSP_LCD_DisplayStringAt(0, 155, (uint8_t *)uploads, LEFT_MODE);</w:t>
+      </w:r>
+    </w:p>
+    <w:p>
+      <w:pPr>
+        <w:spacing w:after="0"/>
+      </w:pPr>
+      <w:r>
+        <w:t xml:space="preserve">    BSP_LCD_DisplayStringAt(0, 175, (uint8_t *)country, LEFT_MODE);</w:t>
       </w:r>
     </w:p>
     <w:p>
@@ -773,6 +1113,7 @@
         <w:spacing w:after="0"/>
       </w:pPr>
       <w:r>
+        <w:lastRenderedPageBreak/>
         <w:t xml:space="preserve">    setChannelInfo();</w:t>
       </w:r>
     </w:p>
@@ -801,64 +1142,686 @@
       <w:pPr>
         <w:spacing w:after="0"/>
       </w:pPr>
-      <w:r>
-        <w:t>void findChannelUsername(char *linkYT){</w:t>
-      </w:r>
-    </w:p>
-    <w:p>
-      <w:pPr>
-        <w:spacing w:after="0"/>
-      </w:pPr>
-      <w:r>
-        <w:t xml:space="preserve">    char *username = linkYT + 24;</w:t>
-      </w:r>
-    </w:p>
-    <w:p>
-      <w:pPr>
-        <w:spacing w:after="0"/>
-      </w:pPr>
-      <w:r>
-        <w:t xml:space="preserve">    usernameLength -= 28;</w:t>
-      </w:r>
-    </w:p>
-    <w:p>
-      <w:pPr>
-        <w:spacing w:after="0"/>
-      </w:pPr>
-      <w:r>
-        <w:t xml:space="preserve">    if(username[0] == 'c'){</w:t>
-      </w:r>
-    </w:p>
-    <w:p>
-      <w:pPr>
-        <w:spacing w:after="0"/>
-      </w:pPr>
-      <w:r>
-        <w:t xml:space="preserve">        username = username + 8;</w:t>
-      </w:r>
-    </w:p>
-    <w:p>
-      <w:pPr>
-        <w:spacing w:after="0"/>
-      </w:pPr>
-      <w:r>
-        <w:t xml:space="preserve">        usernameLength -= 8;</w:t>
-      </w:r>
-    </w:p>
-    <w:p>
-      <w:pPr>
-        <w:spacing w:after="0"/>
-      </w:pPr>
-      <w:r>
-        <w:t xml:space="preserve">        printf("ChannelId: %.*s\n", usernameLength, username);</w:t>
-      </w:r>
-    </w:p>
-    <w:p>
-      <w:pPr>
-        <w:spacing w:after="0"/>
-      </w:pPr>
-      <w:r>
-        <w:t xml:space="preserve">        //ovdje pozvati funkciju za JSON; bez drugog parametra</w:t>
+    </w:p>
+    <w:p>
+      <w:pPr>
+        <w:spacing w:after="0"/>
+      </w:pPr>
+      <w:r>
+        <w:t>void getChannelUploadsAndPutIntoArray(char *channelInfo) {</w:t>
+      </w:r>
+    </w:p>
+    <w:p>
+      <w:pPr>
+        <w:spacing w:after="0"/>
+      </w:pPr>
+      <w:r>
+        <w:t xml:space="preserve">    std::string delimiter = ";";</w:t>
+      </w:r>
+    </w:p>
+    <w:p>
+      <w:pPr>
+        <w:spacing w:after="0"/>
+      </w:pPr>
+      <w:r>
+        <w:t xml:space="preserve">    size_t pos = 0;</w:t>
+      </w:r>
+    </w:p>
+    <w:p>
+      <w:pPr>
+        <w:spacing w:after="0"/>
+      </w:pPr>
+      <w:r>
+        <w:t xml:space="preserve">    std::string channelInfoString = channelInfo;</w:t>
+      </w:r>
+    </w:p>
+    <w:p>
+      <w:pPr>
+        <w:spacing w:after="0"/>
+      </w:pPr>
+      <w:r>
+        <w:t xml:space="preserve">    std::string info;</w:t>
+      </w:r>
+    </w:p>
+    <w:p>
+      <w:pPr>
+        <w:spacing w:after="0"/>
+      </w:pPr>
+      <w:r>
+        <w:t xml:space="preserve">    </w:t>
+      </w:r>
+    </w:p>
+    <w:p>
+      <w:pPr>
+        <w:spacing w:after="0"/>
+      </w:pPr>
+      <w:r>
+        <w:t xml:space="preserve">    pos = channelInfoString.find(delimiter);</w:t>
+      </w:r>
+    </w:p>
+    <w:p>
+      <w:pPr>
+        <w:spacing w:after="0"/>
+      </w:pPr>
+      <w:r>
+        <w:t xml:space="preserve">    info = channelInfoString.substr(0, pos);</w:t>
+      </w:r>
+    </w:p>
+    <w:p>
+      <w:pPr>
+        <w:spacing w:after="0"/>
+      </w:pPr>
+      <w:r>
+        <w:t xml:space="preserve">    channelsVideos.push_back(info);</w:t>
+      </w:r>
+    </w:p>
+    <w:p>
+      <w:pPr>
+        <w:spacing w:after="0"/>
+      </w:pPr>
+      <w:r>
+        <w:t xml:space="preserve">    channelInfoString.erase(0, pos + delimiter.length());</w:t>
+      </w:r>
+    </w:p>
+    <w:p>
+      <w:pPr>
+        <w:spacing w:after="0"/>
+      </w:pPr>
+      <w:r>
+        <w:t>}</w:t>
+      </w:r>
+    </w:p>
+    <w:p>
+      <w:pPr>
+        <w:spacing w:after="0"/>
+      </w:pPr>
+    </w:p>
+    <w:p>
+      <w:pPr>
+        <w:spacing w:after="0"/>
+      </w:pPr>
+      <w:r>
+        <w:t>void getChannelSubscribersAndPutIntoArray(char *channelInfo) {</w:t>
+      </w:r>
+    </w:p>
+    <w:p>
+      <w:pPr>
+        <w:spacing w:after="0"/>
+      </w:pPr>
+      <w:r>
+        <w:t xml:space="preserve">    std::string delimiter = ";";</w:t>
+      </w:r>
+    </w:p>
+    <w:p>
+      <w:pPr>
+        <w:spacing w:after="0"/>
+      </w:pPr>
+      <w:r>
+        <w:t xml:space="preserve">    size_t pos = 0;</w:t>
+      </w:r>
+    </w:p>
+    <w:p>
+      <w:pPr>
+        <w:spacing w:after="0"/>
+      </w:pPr>
+      <w:r>
+        <w:t xml:space="preserve">    std::string channelInfoString = channelInfo;</w:t>
+      </w:r>
+    </w:p>
+    <w:p>
+      <w:pPr>
+        <w:spacing w:after="0"/>
+      </w:pPr>
+      <w:r>
+        <w:t xml:space="preserve">    std::string info;</w:t>
+      </w:r>
+    </w:p>
+    <w:p>
+      <w:pPr>
+        <w:spacing w:after="0"/>
+      </w:pPr>
+      <w:r>
+        <w:t xml:space="preserve">    </w:t>
+      </w:r>
+    </w:p>
+    <w:p>
+      <w:pPr>
+        <w:spacing w:after="0"/>
+      </w:pPr>
+      <w:r>
+        <w:t xml:space="preserve">    pos = channelInfoString.find(delimiter);</w:t>
+      </w:r>
+    </w:p>
+    <w:p>
+      <w:pPr>
+        <w:spacing w:after="0"/>
+      </w:pPr>
+      <w:r>
+        <w:t xml:space="preserve">    info = channelInfoString.substr(0, pos);</w:t>
+      </w:r>
+    </w:p>
+    <w:p>
+      <w:pPr>
+        <w:spacing w:after="0"/>
+      </w:pPr>
+      <w:r>
+        <w:t xml:space="preserve">    channelsSubscribers.push_back(info);</w:t>
+      </w:r>
+    </w:p>
+    <w:p>
+      <w:pPr>
+        <w:spacing w:after="0"/>
+      </w:pPr>
+      <w:r>
+        <w:t xml:space="preserve">    channelInfoString.erase(0, pos + delimiter.length());</w:t>
+      </w:r>
+    </w:p>
+    <w:p>
+      <w:pPr>
+        <w:spacing w:after="0"/>
+      </w:pPr>
+      <w:r>
+        <w:t xml:space="preserve">    </w:t>
+      </w:r>
+    </w:p>
+    <w:p>
+      <w:pPr>
+        <w:spacing w:after="0"/>
+      </w:pPr>
+      <w:r>
+        <w:t xml:space="preserve">    char *channelData;</w:t>
+      </w:r>
+    </w:p>
+    <w:p>
+      <w:pPr>
+        <w:spacing w:after="0"/>
+      </w:pPr>
+      <w:r>
+        <w:t xml:space="preserve">    strcpy(channelData, channelInfoString.c_str());</w:t>
+      </w:r>
+    </w:p>
+    <w:p>
+      <w:pPr>
+        <w:spacing w:after="0"/>
+      </w:pPr>
+      <w:r>
+        <w:t xml:space="preserve">    getChannelUploadsAndPutIntoArray(channelData);</w:t>
+      </w:r>
+    </w:p>
+    <w:p>
+      <w:pPr>
+        <w:spacing w:after="0"/>
+      </w:pPr>
+      <w:r>
+        <w:t>}</w:t>
+      </w:r>
+    </w:p>
+    <w:p>
+      <w:pPr>
+        <w:spacing w:after="0"/>
+      </w:pPr>
+    </w:p>
+    <w:p>
+      <w:pPr>
+        <w:spacing w:after="0"/>
+      </w:pPr>
+      <w:r>
+        <w:t>void getChannelViewsAndPutIntoArray(char *channelInfo) {</w:t>
+      </w:r>
+    </w:p>
+    <w:p>
+      <w:pPr>
+        <w:spacing w:after="0"/>
+      </w:pPr>
+      <w:r>
+        <w:t xml:space="preserve">    std::string delimiter = ";";</w:t>
+      </w:r>
+    </w:p>
+    <w:p>
+      <w:pPr>
+        <w:spacing w:after="0"/>
+      </w:pPr>
+      <w:r>
+        <w:t xml:space="preserve">    size_t pos = 0;</w:t>
+      </w:r>
+    </w:p>
+    <w:p>
+      <w:pPr>
+        <w:spacing w:after="0"/>
+      </w:pPr>
+      <w:r>
+        <w:t xml:space="preserve">    std::string channelInfoString = channelInfo;</w:t>
+      </w:r>
+    </w:p>
+    <w:p>
+      <w:pPr>
+        <w:spacing w:after="0"/>
+      </w:pPr>
+      <w:r>
+        <w:t xml:space="preserve">    std::string info;</w:t>
+      </w:r>
+    </w:p>
+    <w:p>
+      <w:pPr>
+        <w:spacing w:after="0"/>
+      </w:pPr>
+      <w:r>
+        <w:t xml:space="preserve">    </w:t>
+      </w:r>
+    </w:p>
+    <w:p>
+      <w:pPr>
+        <w:spacing w:after="0"/>
+      </w:pPr>
+      <w:r>
+        <w:t xml:space="preserve">    pos = channelInfoString.find(delimiter);</w:t>
+      </w:r>
+    </w:p>
+    <w:p>
+      <w:pPr>
+        <w:spacing w:after="0"/>
+      </w:pPr>
+      <w:r>
+        <w:t xml:space="preserve">    info = channelInfoString.substr(0, pos);</w:t>
+      </w:r>
+    </w:p>
+    <w:p>
+      <w:pPr>
+        <w:spacing w:after="0"/>
+      </w:pPr>
+      <w:r>
+        <w:t xml:space="preserve">    channelsViews.push_back(info);</w:t>
+      </w:r>
+    </w:p>
+    <w:p>
+      <w:pPr>
+        <w:spacing w:after="0"/>
+      </w:pPr>
+      <w:r>
+        <w:t xml:space="preserve">    channelInfoString.erase(0, pos + delimiter.length());</w:t>
+      </w:r>
+    </w:p>
+    <w:p>
+      <w:pPr>
+        <w:spacing w:after="0"/>
+      </w:pPr>
+      <w:r>
+        <w:t xml:space="preserve">    </w:t>
+      </w:r>
+    </w:p>
+    <w:p>
+      <w:pPr>
+        <w:spacing w:after="0"/>
+      </w:pPr>
+      <w:r>
+        <w:t xml:space="preserve">    char *channelData;</w:t>
+      </w:r>
+    </w:p>
+    <w:p>
+      <w:pPr>
+        <w:spacing w:after="0"/>
+      </w:pPr>
+      <w:r>
+        <w:t xml:space="preserve">    strcpy(channelData, channelInfoString.c_str());</w:t>
+      </w:r>
+    </w:p>
+    <w:p>
+      <w:pPr>
+        <w:spacing w:after="0"/>
+      </w:pPr>
+      <w:r>
+        <w:t xml:space="preserve">    getChannelSubscribersAndPutIntoArray(channelData);</w:t>
+      </w:r>
+    </w:p>
+    <w:p>
+      <w:pPr>
+        <w:spacing w:after="0"/>
+      </w:pPr>
+      <w:r>
+        <w:t>}</w:t>
+      </w:r>
+    </w:p>
+    <w:p>
+      <w:pPr>
+        <w:spacing w:after="0"/>
+      </w:pPr>
+    </w:p>
+    <w:p>
+      <w:pPr>
+        <w:spacing w:after="0"/>
+      </w:pPr>
+      <w:r>
+        <w:t>void getChannelCountriesAndPutIntoArray(char *channelInfo) {</w:t>
+      </w:r>
+    </w:p>
+    <w:p>
+      <w:pPr>
+        <w:spacing w:after="0"/>
+      </w:pPr>
+      <w:r>
+        <w:t xml:space="preserve">    std::string delimiter = ";";</w:t>
+      </w:r>
+    </w:p>
+    <w:p>
+      <w:pPr>
+        <w:spacing w:after="0"/>
+      </w:pPr>
+      <w:r>
+        <w:t xml:space="preserve">    size_t pos = 0;</w:t>
+      </w:r>
+    </w:p>
+    <w:p>
+      <w:pPr>
+        <w:spacing w:after="0"/>
+      </w:pPr>
+      <w:r>
+        <w:t xml:space="preserve">    std::string channelInfoString = channelInfo;</w:t>
+      </w:r>
+    </w:p>
+    <w:p>
+      <w:pPr>
+        <w:spacing w:after="0"/>
+      </w:pPr>
+      <w:r>
+        <w:t xml:space="preserve">    std::string info;</w:t>
+      </w:r>
+    </w:p>
+    <w:p>
+      <w:pPr>
+        <w:spacing w:after="0"/>
+      </w:pPr>
+      <w:r>
+        <w:t xml:space="preserve">    </w:t>
+      </w:r>
+    </w:p>
+    <w:p>
+      <w:pPr>
+        <w:spacing w:after="0"/>
+      </w:pPr>
+      <w:r>
+        <w:t xml:space="preserve">    pos = channelInfoString.find(delimiter);</w:t>
+      </w:r>
+    </w:p>
+    <w:p>
+      <w:pPr>
+        <w:spacing w:after="0"/>
+      </w:pPr>
+      <w:r>
+        <w:t xml:space="preserve">    info = channelInfoString.substr(0, pos);</w:t>
+      </w:r>
+    </w:p>
+    <w:p>
+      <w:pPr>
+        <w:spacing w:after="0"/>
+      </w:pPr>
+      <w:r>
+        <w:t xml:space="preserve">    channelsCountries.push_back(info);</w:t>
+      </w:r>
+    </w:p>
+    <w:p>
+      <w:pPr>
+        <w:spacing w:after="0"/>
+      </w:pPr>
+      <w:r>
+        <w:t xml:space="preserve">    channelInfoString.erase(0, pos + delimiter.length());</w:t>
+      </w:r>
+    </w:p>
+    <w:p>
+      <w:pPr>
+        <w:spacing w:after="0"/>
+      </w:pPr>
+      <w:r>
+        <w:t xml:space="preserve">    </w:t>
+      </w:r>
+    </w:p>
+    <w:p>
+      <w:pPr>
+        <w:spacing w:after="0"/>
+      </w:pPr>
+      <w:r>
+        <w:t xml:space="preserve">    char *channelData;</w:t>
+      </w:r>
+    </w:p>
+    <w:p>
+      <w:pPr>
+        <w:spacing w:after="0"/>
+      </w:pPr>
+      <w:r>
+        <w:t xml:space="preserve">    strcpy(channelData, channelInfoString.c_str());</w:t>
+      </w:r>
+    </w:p>
+    <w:p>
+      <w:pPr>
+        <w:spacing w:after="0"/>
+      </w:pPr>
+      <w:r>
+        <w:t xml:space="preserve">    printf("%s", channelData);</w:t>
+      </w:r>
+    </w:p>
+    <w:p>
+      <w:pPr>
+        <w:spacing w:after="0"/>
+      </w:pPr>
+      <w:r>
+        <w:t xml:space="preserve">    getChannelViewsAndPutIntoArray(channelData);</w:t>
+      </w:r>
+    </w:p>
+    <w:p>
+      <w:pPr>
+        <w:spacing w:after="0"/>
+      </w:pPr>
+      <w:r>
+        <w:t>}</w:t>
+      </w:r>
+    </w:p>
+    <w:p>
+      <w:pPr>
+        <w:spacing w:after="0"/>
+      </w:pPr>
+    </w:p>
+    <w:p>
+      <w:pPr>
+        <w:spacing w:after="0"/>
+      </w:pPr>
+      <w:r>
+        <w:t>void getChannelNameAndPutIntoArray(char *channelInfo) {</w:t>
+      </w:r>
+    </w:p>
+    <w:p>
+      <w:pPr>
+        <w:spacing w:after="0"/>
+      </w:pPr>
+      <w:r>
+        <w:t xml:space="preserve">    std::string delimiter = ";";</w:t>
+      </w:r>
+    </w:p>
+    <w:p>
+      <w:pPr>
+        <w:spacing w:after="0"/>
+      </w:pPr>
+      <w:r>
+        <w:t xml:space="preserve">    size_t pos = 0;</w:t>
+      </w:r>
+    </w:p>
+    <w:p>
+      <w:pPr>
+        <w:spacing w:after="0"/>
+      </w:pPr>
+      <w:r>
+        <w:t xml:space="preserve">    std::string channelInfoString = channelInfo;</w:t>
+      </w:r>
+    </w:p>
+    <w:p>
+      <w:pPr>
+        <w:spacing w:after="0"/>
+      </w:pPr>
+      <w:r>
+        <w:t xml:space="preserve">    std::string info;</w:t>
+      </w:r>
+    </w:p>
+    <w:p>
+      <w:pPr>
+        <w:spacing w:after="0"/>
+      </w:pPr>
+      <w:r>
+        <w:t xml:space="preserve">    </w:t>
+      </w:r>
+    </w:p>
+    <w:p>
+      <w:pPr>
+        <w:spacing w:after="0"/>
+      </w:pPr>
+      <w:r>
+        <w:t xml:space="preserve">    pos = channelInfoString.find(delimiter);</w:t>
+      </w:r>
+    </w:p>
+    <w:p>
+      <w:pPr>
+        <w:spacing w:after="0"/>
+      </w:pPr>
+      <w:r>
+        <w:t xml:space="preserve">    info = channelInfoString.substr(0, pos);</w:t>
+      </w:r>
+    </w:p>
+    <w:p>
+      <w:pPr>
+        <w:spacing w:after="0"/>
+      </w:pPr>
+      <w:r>
+        <w:t xml:space="preserve">    channelsNames.push_back(info);</w:t>
+      </w:r>
+    </w:p>
+    <w:p>
+      <w:pPr>
+        <w:spacing w:after="0"/>
+      </w:pPr>
+      <w:r>
+        <w:t xml:space="preserve">    channelInfoString.erase(0, pos + delimiter.length());</w:t>
+      </w:r>
+    </w:p>
+    <w:p>
+      <w:pPr>
+        <w:spacing w:after="0"/>
+      </w:pPr>
+      <w:r>
+        <w:t xml:space="preserve">    </w:t>
+      </w:r>
+    </w:p>
+    <w:p>
+      <w:pPr>
+        <w:spacing w:after="0"/>
+      </w:pPr>
+      <w:r>
+        <w:t xml:space="preserve">    char *channelData;</w:t>
+      </w:r>
+    </w:p>
+    <w:p>
+      <w:pPr>
+        <w:spacing w:after="0"/>
+      </w:pPr>
+      <w:r>
+        <w:t xml:space="preserve">    strcpy(channelData, channelInfoString.c_str());</w:t>
+      </w:r>
+    </w:p>
+    <w:p>
+      <w:pPr>
+        <w:spacing w:after="0"/>
+      </w:pPr>
+      <w:r>
+        <w:t xml:space="preserve">    printf("%s", channelData);</w:t>
+      </w:r>
+    </w:p>
+    <w:p>
+      <w:pPr>
+        <w:spacing w:after="0"/>
+      </w:pPr>
+      <w:r>
+        <w:t xml:space="preserve">    getChannelCountriesAndPutIntoArray(channelData);</w:t>
+      </w:r>
+    </w:p>
+    <w:p>
+      <w:pPr>
+        <w:spacing w:after="0"/>
+      </w:pPr>
+      <w:r>
+        <w:t>}</w:t>
+      </w:r>
+    </w:p>
+    <w:p>
+      <w:pPr>
+        <w:spacing w:after="0"/>
+      </w:pPr>
+    </w:p>
+    <w:p>
+      <w:pPr>
+        <w:spacing w:after="0"/>
+      </w:pPr>
+      <w:r>
+        <w:t>void messageArrived(MQTT::MessageData&amp; md)</w:t>
+      </w:r>
+    </w:p>
+    <w:p>
+      <w:pPr>
+        <w:spacing w:after="0"/>
+      </w:pPr>
+      <w:r>
+        <w:t>{</w:t>
+      </w:r>
+    </w:p>
+    <w:p>
+      <w:pPr>
+        <w:spacing w:after="0"/>
+      </w:pPr>
+      <w:r>
+        <w:t xml:space="preserve">    MQTT::Message &amp;message = md.message;</w:t>
+      </w:r>
+    </w:p>
+    <w:p>
+      <w:pPr>
+        <w:spacing w:after="0"/>
+      </w:pPr>
+      <w:r>
+        <w:t xml:space="preserve">    ++channelCount;</w:t>
+      </w:r>
+    </w:p>
+    <w:p>
+      <w:pPr>
+        <w:spacing w:after="0"/>
+      </w:pPr>
+      <w:r>
+        <w:t xml:space="preserve">    if(currentChannel == 0) ++currentChannel;</w:t>
+      </w:r>
+    </w:p>
+    <w:p>
+      <w:pPr>
+        <w:spacing w:after="0"/>
+      </w:pPr>
+      <w:r>
+        <w:t xml:space="preserve">    channelData = (char*)message.payload;</w:t>
+      </w:r>
+    </w:p>
+    <w:p>
+      <w:pPr>
+        <w:spacing w:after="0"/>
+      </w:pPr>
+      <w:r>
+        <w:t xml:space="preserve">    if(!(channelData[0] &gt;= '0' &amp;&amp; channelData[0] &lt;= '9')){</w:t>
+      </w:r>
+    </w:p>
+    <w:p>
+      <w:pPr>
+        <w:spacing w:after="0"/>
+      </w:pPr>
+      <w:r>
+        <w:t xml:space="preserve">        getChannelNameAndPutIntoArray(channelData);</w:t>
+      </w:r>
+    </w:p>
+    <w:p>
+      <w:pPr>
+        <w:spacing w:after="0"/>
+      </w:pPr>
+      <w:r>
+        <w:t xml:space="preserve">        setLCD();</w:t>
       </w:r>
     </w:p>
     <w:p>
@@ -874,39 +1837,111 @@
         <w:spacing w:after="0"/>
       </w:pPr>
       <w:r>
-        <w:t xml:space="preserve">    else if(username[0] == 'u'){</w:t>
-      </w:r>
-    </w:p>
-    <w:p>
-      <w:pPr>
-        <w:spacing w:after="0"/>
-      </w:pPr>
-      <w:r>
-        <w:t xml:space="preserve">        username = username + 5;</w:t>
-      </w:r>
-    </w:p>
-    <w:p>
-      <w:pPr>
-        <w:spacing w:after="0"/>
-      </w:pPr>
-      <w:r>
-        <w:t xml:space="preserve">        usernameLength -= 5;</w:t>
-      </w:r>
-    </w:p>
-    <w:p>
-      <w:pPr>
-        <w:spacing w:after="0"/>
-      </w:pPr>
-      <w:r>
-        <w:t xml:space="preserve">        printf("Username: %.*s\n", usernameLength, username);</w:t>
-      </w:r>
-    </w:p>
-    <w:p>
-      <w:pPr>
-        <w:spacing w:after="0"/>
-      </w:pPr>
-      <w:r>
-        <w:t xml:space="preserve">        //ovdje pozvati funkciju za JSON; drugi parametar = true</w:t>
+        <w:t>}</w:t>
+      </w:r>
+    </w:p>
+    <w:p>
+      <w:pPr>
+        <w:spacing w:after="0"/>
+      </w:pPr>
+    </w:p>
+    <w:p>
+      <w:pPr>
+        <w:spacing w:after="0"/>
+      </w:pPr>
+      <w:r>
+        <w:t>int main() {</w:t>
+      </w:r>
+    </w:p>
+    <w:p>
+      <w:pPr>
+        <w:spacing w:after="0"/>
+      </w:pPr>
+      <w:r>
+        <w:lastRenderedPageBreak/>
+        <w:t xml:space="preserve">    </w:t>
+      </w:r>
+    </w:p>
+    <w:p>
+      <w:pPr>
+        <w:spacing w:after="0"/>
+      </w:pPr>
+      <w:r>
+        <w:t xml:space="preserve">    BSP_LCD_Init();</w:t>
+      </w:r>
+    </w:p>
+    <w:p>
+      <w:pPr>
+        <w:spacing w:after="0"/>
+      </w:pPr>
+      <w:r>
+        <w:t xml:space="preserve">    setLCD();</w:t>
+      </w:r>
+    </w:p>
+    <w:p>
+      <w:pPr>
+        <w:spacing w:after="0"/>
+      </w:pPr>
+      <w:r>
+        <w:t xml:space="preserve">    </w:t>
+      </w:r>
+    </w:p>
+    <w:p>
+      <w:pPr>
+        <w:spacing w:after="0"/>
+      </w:pPr>
+      <w:r>
+        <w:t xml:space="preserve">    printf("Ugradbeni sistemi\r\n");</w:t>
+      </w:r>
+    </w:p>
+    <w:p>
+      <w:pPr>
+        <w:spacing w:after="0"/>
+      </w:pPr>
+      <w:r>
+        <w:t xml:space="preserve">    printf("Test projekta\r\n\r\n");</w:t>
+      </w:r>
+    </w:p>
+    <w:p>
+      <w:pPr>
+        <w:spacing w:after="0"/>
+      </w:pPr>
+    </w:p>
+    <w:p>
+      <w:pPr>
+        <w:spacing w:after="0"/>
+      </w:pPr>
+      <w:r>
+        <w:t xml:space="preserve">    NetworkInterface *network;</w:t>
+      </w:r>
+    </w:p>
+    <w:p>
+      <w:pPr>
+        <w:spacing w:after="0"/>
+      </w:pPr>
+      <w:r>
+        <w:t xml:space="preserve">    network = NetworkInterface::get_default_instance();</w:t>
+      </w:r>
+    </w:p>
+    <w:p>
+      <w:pPr>
+        <w:spacing w:after="0"/>
+      </w:pPr>
+    </w:p>
+    <w:p>
+      <w:pPr>
+        <w:spacing w:after="0"/>
+      </w:pPr>
+      <w:r>
+        <w:t xml:space="preserve">    if (!network) {</w:t>
+      </w:r>
+    </w:p>
+    <w:p>
+      <w:pPr>
+        <w:spacing w:after="0"/>
+      </w:pPr>
+      <w:r>
+        <w:t xml:space="preserve">        return -1;</w:t>
       </w:r>
     </w:p>
     <w:p>
@@ -921,122 +1956,187 @@
       <w:pPr>
         <w:spacing w:after="0"/>
       </w:pPr>
-      <w:r>
-        <w:t>}</w:t>
-      </w:r>
-    </w:p>
-    <w:p>
-      <w:pPr>
-        <w:spacing w:after="0"/>
-      </w:pPr>
-    </w:p>
-    <w:p>
-      <w:pPr>
-        <w:spacing w:after="0"/>
-      </w:pPr>
-      <w:r>
-        <w:t>void messageArrived(MQTT::MessageData&amp; md)</w:t>
-      </w:r>
-    </w:p>
-    <w:p>
-      <w:pPr>
-        <w:spacing w:after="0"/>
-      </w:pPr>
-      <w:r>
-        <w:t>{</w:t>
-      </w:r>
-    </w:p>
-    <w:p>
-      <w:pPr>
-        <w:spacing w:after="0"/>
-      </w:pPr>
-      <w:r>
-        <w:t xml:space="preserve">    MQTT::Message &amp;message = md.message;</w:t>
-      </w:r>
-    </w:p>
-    <w:p>
-      <w:pPr>
-        <w:spacing w:after="0"/>
-      </w:pPr>
-      <w:r>
-        <w:t xml:space="preserve">    ++channelCount;</w:t>
-      </w:r>
-    </w:p>
-    <w:p>
-      <w:pPr>
-        <w:spacing w:after="0"/>
-      </w:pPr>
-      <w:r>
-        <w:t xml:space="preserve">    option = (char*)message.payload;</w:t>
-      </w:r>
-    </w:p>
-    <w:p>
-      <w:pPr>
-        <w:spacing w:after="0"/>
-      </w:pPr>
-      <w:r>
-        <w:t xml:space="preserve">    option[3] = '\n';</w:t>
-      </w:r>
-    </w:p>
-    <w:p>
-      <w:pPr>
-        <w:spacing w:after="0"/>
-      </w:pPr>
-      <w:r>
-        <w:t xml:space="preserve">    channelLink=(char*)message.payload + 4;</w:t>
-      </w:r>
-    </w:p>
-    <w:p>
-      <w:pPr>
-        <w:spacing w:after="0"/>
-      </w:pPr>
-      <w:r>
-        <w:t xml:space="preserve">    usernameLength = message.payloadlen;</w:t>
-      </w:r>
-    </w:p>
-    <w:p>
-      <w:pPr>
-        <w:spacing w:after="0"/>
-      </w:pPr>
-      <w:r>
-        <w:t xml:space="preserve">    if(option[0] == 'a'){</w:t>
-      </w:r>
-    </w:p>
-    <w:p>
-      <w:pPr>
-        <w:spacing w:after="0"/>
-      </w:pPr>
-      <w:r>
-        <w:t xml:space="preserve">        findChannelUsername(channelLink);</w:t>
-      </w:r>
-    </w:p>
-    <w:p>
-      <w:pPr>
-        <w:spacing w:after="0"/>
-      </w:pPr>
-      <w:r>
-        <w:t xml:space="preserve">    }</w:t>
-      </w:r>
-    </w:p>
-    <w:p>
-      <w:pPr>
-        <w:spacing w:after="0"/>
-      </w:pPr>
-      <w:r>
-        <w:t>}</w:t>
-      </w:r>
-    </w:p>
-    <w:p>
-      <w:pPr>
-        <w:spacing w:after="0"/>
-      </w:pPr>
-    </w:p>
-    <w:p>
-      <w:pPr>
-        <w:spacing w:after="0"/>
-      </w:pPr>
-      <w:r>
-        <w:t>int main() {</w:t>
+    </w:p>
+    <w:p>
+      <w:pPr>
+        <w:spacing w:after="0"/>
+      </w:pPr>
+      <w:r>
+        <w:t xml:space="preserve">    MQTTNetwork mqttNetwork(network);</w:t>
+      </w:r>
+    </w:p>
+    <w:p>
+      <w:pPr>
+        <w:spacing w:after="0"/>
+      </w:pPr>
+    </w:p>
+    <w:p>
+      <w:pPr>
+        <w:spacing w:after="0"/>
+      </w:pPr>
+      <w:r>
+        <w:t xml:space="preserve">    MQTT::Client&lt;MQTTNetwork, Countdown&gt; client(mqttNetwork);</w:t>
+      </w:r>
+    </w:p>
+    <w:p>
+      <w:pPr>
+        <w:spacing w:after="0"/>
+      </w:pPr>
+    </w:p>
+    <w:p>
+      <w:pPr>
+        <w:spacing w:after="0"/>
+      </w:pPr>
+      <w:r>
+        <w:t xml:space="preserve">    const char* hostname = "broker.hivemq.com";</w:t>
+      </w:r>
+    </w:p>
+    <w:p>
+      <w:pPr>
+        <w:spacing w:after="0"/>
+      </w:pPr>
+      <w:r>
+        <w:t xml:space="preserve">    int port = 1883;</w:t>
+      </w:r>
+    </w:p>
+    <w:p>
+      <w:pPr>
+        <w:spacing w:after="0"/>
+      </w:pPr>
+      <w:r>
+        <w:t xml:space="preserve">    printf("Connecting to %s:%d\r\n", hostname, port);</w:t>
+      </w:r>
+    </w:p>
+    <w:p>
+      <w:pPr>
+        <w:spacing w:after="0"/>
+      </w:pPr>
+      <w:r>
+        <w:t xml:space="preserve">    int rc = mqttNetwork.connect(hostname, port);</w:t>
+      </w:r>
+    </w:p>
+    <w:p>
+      <w:pPr>
+        <w:spacing w:after="0"/>
+      </w:pPr>
+      <w:r>
+        <w:t xml:space="preserve">    if (rc != 0)</w:t>
+      </w:r>
+    </w:p>
+    <w:p>
+      <w:pPr>
+        <w:spacing w:after="0"/>
+      </w:pPr>
+      <w:r>
+        <w:t xml:space="preserve">        printf("rc from TCP connect is %d\r\n", rc);</w:t>
+      </w:r>
+    </w:p>
+    <w:p>
+      <w:pPr>
+        <w:spacing w:after="0"/>
+      </w:pPr>
+    </w:p>
+    <w:p>
+      <w:pPr>
+        <w:spacing w:after="0"/>
+      </w:pPr>
+      <w:r>
+        <w:t xml:space="preserve">    MQTTPacket_connectData data = MQTTPacket_connectData_initializer;</w:t>
+      </w:r>
+    </w:p>
+    <w:p>
+      <w:pPr>
+        <w:spacing w:after="0"/>
+      </w:pPr>
+      <w:r>
+        <w:t xml:space="preserve">    data.MQTTVersion = 3;</w:t>
+      </w:r>
+    </w:p>
+    <w:p>
+      <w:pPr>
+        <w:spacing w:after="0"/>
+      </w:pPr>
+      <w:r>
+        <w:t xml:space="preserve">    data.clientID.cstring = "ugradbeni";</w:t>
+      </w:r>
+    </w:p>
+    <w:p>
+      <w:pPr>
+        <w:spacing w:after="0"/>
+      </w:pPr>
+      <w:r>
+        <w:t xml:space="preserve">    data.username.cstring = "";</w:t>
+      </w:r>
+    </w:p>
+    <w:p>
+      <w:pPr>
+        <w:spacing w:after="0"/>
+      </w:pPr>
+      <w:r>
+        <w:t xml:space="preserve">    data.password.cstring = "";</w:t>
+      </w:r>
+    </w:p>
+    <w:p>
+      <w:pPr>
+        <w:spacing w:after="0"/>
+      </w:pPr>
+      <w:r>
+        <w:t xml:space="preserve">    if ((rc = client.connect(data)) != 0)</w:t>
+      </w:r>
+    </w:p>
+    <w:p>
+      <w:pPr>
+        <w:spacing w:after="0"/>
+      </w:pPr>
+      <w:r>
+        <w:t xml:space="preserve">        printf("rc from MQTT connect is %d\r\n", rc);</w:t>
+      </w:r>
+    </w:p>
+    <w:p>
+      <w:pPr>
+        <w:spacing w:after="0"/>
+      </w:pPr>
+    </w:p>
+    <w:p>
+      <w:pPr>
+        <w:spacing w:after="0"/>
+      </w:pPr>
+      <w:r>
+        <w:t xml:space="preserve">    if ((rc = client.subscribe(TEMAPROJEKAT, MQTT::QOS2, messageArrived)) != 0)</w:t>
+      </w:r>
+    </w:p>
+    <w:p>
+      <w:pPr>
+        <w:spacing w:after="0"/>
+      </w:pPr>
+      <w:r>
+        <w:t xml:space="preserve">        printf("rc from MQTT subscribe is %d\r\n", rc);</w:t>
+      </w:r>
+    </w:p>
+    <w:p>
+      <w:pPr>
+        <w:spacing w:after="0"/>
+      </w:pPr>
+    </w:p>
+    <w:p>
+      <w:pPr>
+        <w:spacing w:after="0"/>
+      </w:pPr>
+      <w:r>
+        <w:t xml:space="preserve">    MQTT::Message message;</w:t>
+      </w:r>
+    </w:p>
+    <w:p>
+      <w:pPr>
+        <w:spacing w:after="0"/>
+      </w:pPr>
+    </w:p>
+    <w:p>
+      <w:pPr>
+        <w:spacing w:after="0"/>
+      </w:pPr>
+      <w:r>
+        <w:t xml:space="preserve">    char buf[100];</w:t>
       </w:r>
     </w:p>
     <w:p>
@@ -1052,52 +2152,63 @@
         <w:spacing w:after="0"/>
       </w:pPr>
       <w:r>
-        <w:t xml:space="preserve">    BSP_LCD_Init();</w:t>
-      </w:r>
-    </w:p>
-    <w:p>
-      <w:pPr>
-        <w:spacing w:after="0"/>
-      </w:pPr>
-      <w:r>
-        <w:t xml:space="preserve">    setLCD();</w:t>
-      </w:r>
-    </w:p>
-    <w:p>
-      <w:pPr>
-        <w:spacing w:after="0"/>
-      </w:pPr>
-      <w:r>
-        <w:t xml:space="preserve">    </w:t>
-      </w:r>
-    </w:p>
-    <w:p>
-      <w:pPr>
-        <w:spacing w:after="0"/>
-      </w:pPr>
-      <w:r>
-        <w:t xml:space="preserve">    printf("Ugradbeni sistemi\r\n");</w:t>
-      </w:r>
-    </w:p>
-    <w:p>
-      <w:pPr>
-        <w:spacing w:after="0"/>
-      </w:pPr>
-      <w:r>
-        <w:t xml:space="preserve">    printf("Test projekta\r\n\r\n");</w:t>
-      </w:r>
-    </w:p>
-    <w:p>
-      <w:pPr>
-        <w:spacing w:after="0"/>
-      </w:pPr>
-    </w:p>
-    <w:p>
-      <w:pPr>
-        <w:spacing w:after="0"/>
-      </w:pPr>
-      <w:r>
-        <w:t xml:space="preserve">    NetworkInterface *network;</w:t>
+        <w:t xml:space="preserve">    while (1) {</w:t>
+      </w:r>
+    </w:p>
+    <w:p>
+      <w:pPr>
+        <w:spacing w:after="0"/>
+      </w:pPr>
+      <w:r>
+        <w:t xml:space="preserve">            BSP_TS_GetState(&amp;TS_State);</w:t>
+      </w:r>
+    </w:p>
+    <w:p>
+      <w:pPr>
+        <w:spacing w:after="0"/>
+      </w:pPr>
+      <w:r>
+        <w:t xml:space="preserve">     </w:t>
+      </w:r>
+    </w:p>
+    <w:p>
+      <w:pPr>
+        <w:spacing w:after="0"/>
+      </w:pPr>
+      <w:r>
+        <w:t xml:space="preserve">            rc = client.subscribe(TEMAPROJEKAT, MQTT::QOS0, messageArrived);</w:t>
+      </w:r>
+    </w:p>
+    <w:p>
+      <w:pPr>
+        <w:spacing w:after="0"/>
+      </w:pPr>
+      <w:r>
+        <w:t xml:space="preserve">            </w:t>
+      </w:r>
+    </w:p>
+    <w:p>
+      <w:pPr>
+        <w:spacing w:after="0"/>
+      </w:pPr>
+      <w:r>
+        <w:t xml:space="preserve">            if(button2){</w:t>
+      </w:r>
+    </w:p>
+    <w:p>
+      <w:pPr>
+        <w:spacing w:after="0"/>
+      </w:pPr>
+      <w:r>
+        <w:t xml:space="preserve">                if(currentChannel &lt; channelsNames.size())</w:t>
+      </w:r>
+    </w:p>
+    <w:p>
+      <w:pPr>
+        <w:spacing w:after="0"/>
+      </w:pPr>
+      <w:r>
+        <w:t xml:space="preserve">                    currentChannel++;</w:t>
       </w:r>
     </w:p>
     <w:p>
@@ -1106,282 +2217,82 @@
       </w:pPr>
       <w:r>
         <w:lastRenderedPageBreak/>
-        <w:t xml:space="preserve">    network = NetworkInterface::get_default_instance();</w:t>
-      </w:r>
-    </w:p>
-    <w:p>
-      <w:pPr>
-        <w:spacing w:after="0"/>
-      </w:pPr>
-    </w:p>
-    <w:p>
-      <w:pPr>
-        <w:spacing w:after="0"/>
-      </w:pPr>
-      <w:r>
-        <w:t xml:space="preserve">    if (!network) {</w:t>
-      </w:r>
-    </w:p>
-    <w:p>
-      <w:pPr>
-        <w:spacing w:after="0"/>
-      </w:pPr>
-      <w:r>
-        <w:t xml:space="preserve">        return -1;</w:t>
-      </w:r>
-    </w:p>
-    <w:p>
-      <w:pPr>
-        <w:spacing w:after="0"/>
-      </w:pPr>
-      <w:r>
-        <w:t xml:space="preserve">    }</w:t>
-      </w:r>
-    </w:p>
-    <w:p>
-      <w:pPr>
-        <w:spacing w:after="0"/>
-      </w:pPr>
-    </w:p>
-    <w:p>
-      <w:pPr>
-        <w:spacing w:after="0"/>
-      </w:pPr>
-      <w:r>
-        <w:t xml:space="preserve">    MQTTNetwork mqttNetwork(network);</w:t>
-      </w:r>
-    </w:p>
-    <w:p>
-      <w:pPr>
-        <w:spacing w:after="0"/>
-      </w:pPr>
-    </w:p>
-    <w:p>
-      <w:pPr>
-        <w:spacing w:after="0"/>
-      </w:pPr>
-      <w:r>
-        <w:t xml:space="preserve">    MQTT::Client&lt;MQTTNetwork, Countdown&gt; client(mqttNetwork);</w:t>
-      </w:r>
-    </w:p>
-    <w:p>
-      <w:pPr>
-        <w:spacing w:after="0"/>
-      </w:pPr>
-    </w:p>
-    <w:p>
-      <w:pPr>
-        <w:spacing w:after="0"/>
-      </w:pPr>
-      <w:r>
-        <w:t xml:space="preserve">    const char* hostname = "broker.hivemq.com";</w:t>
-      </w:r>
-    </w:p>
-    <w:p>
-      <w:pPr>
-        <w:spacing w:after="0"/>
-      </w:pPr>
-      <w:r>
-        <w:t xml:space="preserve">    int port = 1883;</w:t>
-      </w:r>
-    </w:p>
-    <w:p>
-      <w:pPr>
-        <w:spacing w:after="0"/>
-      </w:pPr>
-      <w:r>
-        <w:t xml:space="preserve">    printf("Connecting to %s:%d\r\n", hostname, port);</w:t>
-      </w:r>
-    </w:p>
-    <w:p>
-      <w:pPr>
-        <w:spacing w:after="0"/>
-      </w:pPr>
-      <w:r>
-        <w:t xml:space="preserve">    int rc = mqttNetwork.connect(hostname, port);</w:t>
-      </w:r>
-    </w:p>
-    <w:p>
-      <w:pPr>
-        <w:spacing w:after="0"/>
-      </w:pPr>
-      <w:r>
-        <w:t xml:space="preserve">    if (rc != 0)</w:t>
-      </w:r>
-    </w:p>
-    <w:p>
-      <w:pPr>
-        <w:spacing w:after="0"/>
-      </w:pPr>
-      <w:r>
-        <w:t xml:space="preserve">        printf("rc from TCP connect is %d\r\n", rc);</w:t>
-      </w:r>
-    </w:p>
-    <w:p>
-      <w:pPr>
-        <w:spacing w:after="0"/>
-      </w:pPr>
-    </w:p>
-    <w:p>
-      <w:pPr>
-        <w:spacing w:after="0"/>
-      </w:pPr>
-      <w:r>
-        <w:t xml:space="preserve">    MQTTPacket_connectData data = MQTTPacket_connectData_initializer;</w:t>
-      </w:r>
-    </w:p>
-    <w:p>
-      <w:pPr>
-        <w:spacing w:after="0"/>
-      </w:pPr>
-      <w:r>
-        <w:t xml:space="preserve">    data.MQTTVersion = 3;</w:t>
-      </w:r>
-    </w:p>
-    <w:p>
-      <w:pPr>
-        <w:spacing w:after="0"/>
-      </w:pPr>
-      <w:r>
-        <w:t xml:space="preserve">    data.clientID.cstring = "ugradbeni";</w:t>
+        <w:t xml:space="preserve">                setLCD();</w:t>
+      </w:r>
+    </w:p>
+    <w:p>
+      <w:pPr>
+        <w:spacing w:after="0"/>
+      </w:pPr>
+      <w:r>
+        <w:t xml:space="preserve">            }</w:t>
+      </w:r>
+    </w:p>
+    <w:p>
+      <w:pPr>
+        <w:spacing w:after="0"/>
+      </w:pPr>
+      <w:r>
+        <w:t xml:space="preserve">            </w:t>
+      </w:r>
+    </w:p>
+    <w:p>
+      <w:pPr>
+        <w:spacing w:after="0"/>
+      </w:pPr>
+      <w:r>
+        <w:t xml:space="preserve">            if(button1){</w:t>
+      </w:r>
+    </w:p>
+    <w:p>
+      <w:pPr>
+        <w:spacing w:after="0"/>
+      </w:pPr>
+      <w:r>
+        <w:t xml:space="preserve">                if(currentChannel &gt; 1)</w:t>
+      </w:r>
+    </w:p>
+    <w:p>
+      <w:pPr>
+        <w:spacing w:after="0"/>
+      </w:pPr>
+      <w:r>
+        <w:t xml:space="preserve">                    currentChannel--;</w:t>
+      </w:r>
+    </w:p>
+    <w:p>
+      <w:pPr>
+        <w:spacing w:after="0"/>
+      </w:pPr>
+      <w:r>
+        <w:t xml:space="preserve">                setLCD();</w:t>
+      </w:r>
+    </w:p>
+    <w:p>
+      <w:pPr>
+        <w:spacing w:after="0"/>
+      </w:pPr>
+      <w:r>
+        <w:t xml:space="preserve">            }</w:t>
+      </w:r>
+    </w:p>
+    <w:p>
+      <w:pPr>
+        <w:spacing w:after="0"/>
+      </w:pPr>
+      <w:r>
+        <w:t xml:space="preserve">            </w:t>
+      </w:r>
+    </w:p>
+    <w:p>
+      <w:pPr>
+        <w:spacing w:after="0"/>
+      </w:pPr>
+      <w:r>
+        <w:t xml:space="preserve">            wait_ms(10);</w:t>
       </w:r>
       <w:bookmarkStart w:id="0" w:name="_GoBack"/>
       <w:bookmarkEnd w:id="0"/>
-    </w:p>
-    <w:p>
-      <w:pPr>
-        <w:spacing w:after="0"/>
-      </w:pPr>
-      <w:r>
-        <w:t xml:space="preserve">    data.username.cstring = "";</w:t>
-      </w:r>
-    </w:p>
-    <w:p>
-      <w:pPr>
-        <w:spacing w:after="0"/>
-      </w:pPr>
-      <w:r>
-        <w:t xml:space="preserve">    data.password.cstring = "";</w:t>
-      </w:r>
-    </w:p>
-    <w:p>
-      <w:pPr>
-        <w:spacing w:after="0"/>
-      </w:pPr>
-      <w:r>
-        <w:t xml:space="preserve">    if ((rc = client.connect(data)) != 0)</w:t>
-      </w:r>
-    </w:p>
-    <w:p>
-      <w:pPr>
-        <w:spacing w:after="0"/>
-      </w:pPr>
-      <w:r>
-        <w:t xml:space="preserve">        printf("rc from MQTT connect is %d\r\n", rc);</w:t>
-      </w:r>
-    </w:p>
-    <w:p>
-      <w:pPr>
-        <w:spacing w:after="0"/>
-      </w:pPr>
-    </w:p>
-    <w:p>
-      <w:pPr>
-        <w:spacing w:after="0"/>
-      </w:pPr>
-      <w:r>
-        <w:t xml:space="preserve">    if ((rc = client.subscribe(TEMAPROJEKAT, MQTT::QOS2, messageArrived)) != 0)</w:t>
-      </w:r>
-    </w:p>
-    <w:p>
-      <w:pPr>
-        <w:spacing w:after="0"/>
-      </w:pPr>
-      <w:r>
-        <w:t xml:space="preserve">        printf("rc from MQTT subscribe is %d\r\n", rc);</w:t>
-      </w:r>
-    </w:p>
-    <w:p>
-      <w:pPr>
-        <w:spacing w:after="0"/>
-      </w:pPr>
-    </w:p>
-    <w:p>
-      <w:pPr>
-        <w:spacing w:after="0"/>
-      </w:pPr>
-      <w:r>
-        <w:t xml:space="preserve">    MQTT::Message message;</w:t>
-      </w:r>
-    </w:p>
-    <w:p>
-      <w:pPr>
-        <w:spacing w:after="0"/>
-      </w:pPr>
-    </w:p>
-    <w:p>
-      <w:pPr>
-        <w:spacing w:after="0"/>
-      </w:pPr>
-      <w:r>
-        <w:t xml:space="preserve">    char buf[100];</w:t>
-      </w:r>
-    </w:p>
-    <w:p>
-      <w:pPr>
-        <w:spacing w:after="0"/>
-      </w:pPr>
-      <w:r>
-        <w:t xml:space="preserve">    </w:t>
-      </w:r>
-    </w:p>
-    <w:p>
-      <w:pPr>
-        <w:spacing w:after="0"/>
-      </w:pPr>
-      <w:r>
-        <w:t xml:space="preserve">    while (1) {</w:t>
-      </w:r>
-    </w:p>
-    <w:p>
-      <w:pPr>
-        <w:spacing w:after="0"/>
-      </w:pPr>
-      <w:r>
-        <w:t xml:space="preserve">            BSP_TS_GetState(&amp;TS_State);</w:t>
-      </w:r>
-    </w:p>
-    <w:p>
-      <w:pPr>
-        <w:spacing w:after="0"/>
-      </w:pPr>
-      <w:r>
-        <w:t xml:space="preserve">     </w:t>
-      </w:r>
-    </w:p>
-    <w:p>
-      <w:pPr>
-        <w:spacing w:after="0"/>
-      </w:pPr>
-      <w:r>
-        <w:t xml:space="preserve">            rc = client.subscribe(TEMAPROJEKAT, MQTT::QOS0, messageArrived);</w:t>
-      </w:r>
-    </w:p>
-    <w:p>
-      <w:pPr>
-        <w:spacing w:after="0"/>
-      </w:pPr>
-      <w:r>
-        <w:t xml:space="preserve">            </w:t>
-      </w:r>
-    </w:p>
-    <w:p>
-      <w:pPr>
-        <w:spacing w:after="0"/>
-      </w:pPr>
-      <w:r>
-        <w:t xml:space="preserve">            wait_ms(10);</w:t>
-      </w:r>
     </w:p>
     <w:p>
       <w:pPr>

</xml_diff>